<commit_message>
Requerimientos funcionales y no funcionales. RQNF002-RQF002.
1.Adjunto requerimientos funcionales  y no funcionales del control de entrada y salida de personal de la empresa.
(Corregidos).
</commit_message>
<xml_diff>
--- a/documentación/01. Requerimientos/RQF/RQF002.docx
+++ b/documentación/01. Requerimientos/RQF/RQF002.docx
@@ -34,56 +34,29 @@
               <w:pStyle w:val="Encabezado"/>
               <w:jc w:val="center"/>
               <w:rPr>
-                <w:rFonts w:ascii="Arial Narrow" w:hAnsi="Arial Narrow" w:cs="Arial"/>
-                <w:b/>
-                <w:sz w:val="24"/>
-                <w:szCs w:val="24"/>
+                <w:rFonts w:cs="Arial"/>
+                <w:b/>
+                <w:sz w:val="24"/>
+                <w:szCs w:val="16"/>
               </w:rPr>
             </w:pPr>
             <w:r>
               <w:rPr>
-                <w:rFonts w:ascii="Arial Narrow" w:hAnsi="Arial Narrow" w:cs="Arial"/>
-                <w:b/>
-                <w:sz w:val="24"/>
-                <w:szCs w:val="24"/>
+                <w:rFonts w:cs="Arial"/>
+                <w:b/>
+                <w:sz w:val="24"/>
+                <w:szCs w:val="16"/>
               </w:rPr>
               <w:t>Código:</w:t>
             </w:r>
             <w:r>
               <w:rPr>
-                <w:rFonts w:ascii="Arial Narrow" w:hAnsi="Arial Narrow" w:cs="Arial"/>
-                <w:b/>
-                <w:sz w:val="24"/>
-                <w:szCs w:val="24"/>
-              </w:rPr>
-              <w:t xml:space="preserve">  RQ</w:t>
-            </w:r>
-            <w:r>
-              <w:rPr>
-                <w:rFonts w:ascii="Arial Narrow" w:hAnsi="Arial Narrow" w:cs="Arial"/>
-                <w:b/>
-                <w:sz w:val="24"/>
-                <w:szCs w:val="24"/>
-              </w:rPr>
-              <w:t>F0</w:t>
-            </w:r>
-            <w:r>
-              <w:rPr>
-                <w:rFonts w:ascii="Arial Narrow" w:hAnsi="Arial Narrow" w:cs="Arial"/>
-                <w:b/>
-                <w:sz w:val="24"/>
-                <w:szCs w:val="24"/>
-              </w:rPr>
-              <w:t>0</w:t>
-            </w:r>
-            <w:r>
-              <w:rPr>
-                <w:rFonts w:ascii="Arial Narrow" w:hAnsi="Arial Narrow" w:cs="Arial"/>
-                <w:b/>
-                <w:sz w:val="24"/>
-                <w:szCs w:val="24"/>
-              </w:rPr>
-              <w:t>2</w:t>
+                <w:rFonts w:cs="Arial"/>
+                <w:b/>
+                <w:sz w:val="24"/>
+                <w:szCs w:val="16"/>
+              </w:rPr>
+              <w:t xml:space="preserve">  RQF004</w:t>
             </w:r>
           </w:p>
         </w:tc>
@@ -97,20 +70,41 @@
               <w:pStyle w:val="Encabezado"/>
               <w:jc w:val="center"/>
               <w:rPr>
-                <w:rFonts w:ascii="Arial Narrow" w:hAnsi="Arial Narrow" w:cs="Arial"/>
-                <w:b/>
-                <w:sz w:val="24"/>
-                <w:szCs w:val="24"/>
+                <w:rFonts w:cs="Arial"/>
+                <w:b/>
+                <w:sz w:val="24"/>
+                <w:szCs w:val="16"/>
               </w:rPr>
             </w:pPr>
             <w:r>
               <w:rPr>
-                <w:rFonts w:ascii="Arial Narrow" w:hAnsi="Arial Narrow" w:cs="Arial"/>
-                <w:b/>
-                <w:sz w:val="24"/>
-                <w:szCs w:val="24"/>
-              </w:rPr>
-              <w:t>Control de entrada y salida de personal y bienes</w:t>
+                <w:rFonts w:cs="Arial"/>
+                <w:b/>
+                <w:i/>
+                <w:sz w:val="24"/>
+                <w:szCs w:val="16"/>
+              </w:rPr>
+              <w:t>Control d</w:t>
+            </w:r>
+            <w:r>
+              <w:rPr>
+                <w:rFonts w:cs="Arial"/>
+                <w:b/>
+                <w:i/>
+                <w:sz w:val="24"/>
+                <w:szCs w:val="16"/>
+              </w:rPr>
+              <w:t>e entrada y salida de personal y</w:t>
+            </w:r>
+            <w:r>
+              <w:rPr>
+                <w:rFonts w:cs="Arial"/>
+                <w:b/>
+                <w:i/>
+                <w:sz w:val="24"/>
+                <w:szCs w:val="16"/>
+              </w:rPr>
+              <w:t xml:space="preserve"> bienes</w:t>
             </w:r>
           </w:p>
         </w:tc>
@@ -120,10 +114,9 @@
       <w:pPr>
         <w:jc w:val="both"/>
         <w:rPr>
-          <w:rFonts w:ascii="Arial Narrow" w:hAnsi="Arial Narrow"/>
           <w:b/>
-          <w:sz w:val="24"/>
-          <w:szCs w:val="24"/>
+          <w:sz w:val="8"/>
+          <w:szCs w:val="28"/>
         </w:rPr>
       </w:pPr>
     </w:p>
@@ -136,18 +129,16 @@
         </w:numPr>
         <w:jc w:val="both"/>
         <w:rPr>
-          <w:rFonts w:ascii="Arial Narrow" w:hAnsi="Arial Narrow"/>
           <w:b/>
-          <w:sz w:val="24"/>
-          <w:szCs w:val="24"/>
+          <w:sz w:val="28"/>
+          <w:szCs w:val="28"/>
         </w:rPr>
       </w:pPr>
       <w:r>
         <w:rPr>
-          <w:rFonts w:ascii="Arial Narrow" w:hAnsi="Arial Narrow"/>
           <w:b/>
-          <w:sz w:val="24"/>
-          <w:szCs w:val="24"/>
+          <w:sz w:val="28"/>
+          <w:szCs w:val="28"/>
         </w:rPr>
         <w:t>ESPECIFICACIÓN DE CASO DE USO</w:t>
       </w:r>
@@ -157,7 +148,6 @@
         <w:contextualSpacing/>
         <w:jc w:val="both"/>
         <w:rPr>
-          <w:rFonts w:ascii="Arial Narrow" w:hAnsi="Arial Narrow"/>
           <w:b/>
           <w:sz w:val="24"/>
           <w:szCs w:val="24"/>
@@ -165,7 +155,6 @@
       </w:pPr>
       <w:r>
         <w:rPr>
-          <w:rFonts w:ascii="Arial Narrow" w:hAnsi="Arial Narrow"/>
           <w:b/>
           <w:sz w:val="24"/>
           <w:szCs w:val="24"/>
@@ -174,15 +163,22 @@
       </w:r>
       <w:r>
         <w:rPr>
-          <w:rFonts w:ascii="Arial Narrow" w:hAnsi="Arial Narrow"/>
           <w:sz w:val="24"/>
           <w:szCs w:val="24"/>
         </w:rPr>
-        <w:t>: Ingressum</w:t>
+        <w:t xml:space="preserve">: </w:t>
       </w:r>
+      <w:proofErr w:type="spellStart"/>
       <w:r>
         <w:rPr>
-          <w:rFonts w:ascii="Arial Narrow" w:hAnsi="Arial Narrow"/>
+          <w:sz w:val="24"/>
+          <w:szCs w:val="24"/>
+        </w:rPr>
+        <w:t>Ingressum</w:t>
+      </w:r>
+      <w:proofErr w:type="spellEnd"/>
+      <w:r>
+        <w:rPr>
           <w:sz w:val="24"/>
           <w:szCs w:val="24"/>
         </w:rPr>
@@ -190,7 +186,6 @@
       </w:r>
       <w:r>
         <w:rPr>
-          <w:rFonts w:ascii="Arial Narrow" w:hAnsi="Arial Narrow"/>
           <w:b/>
           <w:sz w:val="24"/>
           <w:szCs w:val="24"/>
@@ -199,7 +194,6 @@
       </w:r>
       <w:r>
         <w:rPr>
-          <w:rFonts w:ascii="Arial Narrow" w:hAnsi="Arial Narrow"/>
           <w:b/>
           <w:sz w:val="24"/>
           <w:szCs w:val="24"/>
@@ -208,7 +202,6 @@
       </w:r>
       <w:r>
         <w:rPr>
-          <w:rFonts w:ascii="Arial Narrow" w:hAnsi="Arial Narrow"/>
           <w:b/>
           <w:sz w:val="24"/>
           <w:szCs w:val="24"/>
@@ -217,7 +210,6 @@
       </w:r>
       <w:r>
         <w:rPr>
-          <w:rFonts w:ascii="Arial Narrow" w:hAnsi="Arial Narrow"/>
           <w:b/>
           <w:sz w:val="24"/>
           <w:szCs w:val="24"/>
@@ -226,7 +218,6 @@
       </w:r>
       <w:r>
         <w:rPr>
-          <w:rFonts w:ascii="Arial Narrow" w:hAnsi="Arial Narrow"/>
           <w:b/>
           <w:sz w:val="24"/>
           <w:szCs w:val="24"/>
@@ -239,7 +230,6 @@
         <w:contextualSpacing/>
         <w:jc w:val="both"/>
         <w:rPr>
-          <w:rFonts w:ascii="Arial Narrow" w:hAnsi="Arial Narrow"/>
           <w:b/>
           <w:sz w:val="24"/>
           <w:szCs w:val="24"/>
@@ -247,7 +237,6 @@
       </w:pPr>
       <w:r>
         <w:rPr>
-          <w:rFonts w:ascii="Arial Narrow" w:hAnsi="Arial Narrow"/>
           <w:b/>
           <w:sz w:val="24"/>
           <w:szCs w:val="24"/>
@@ -256,7 +245,6 @@
       </w:r>
       <w:r>
         <w:rPr>
-          <w:rFonts w:ascii="Arial Narrow" w:hAnsi="Arial Narrow"/>
           <w:sz w:val="24"/>
           <w:szCs w:val="24"/>
         </w:rPr>
@@ -264,7 +252,6 @@
       </w:r>
       <w:r>
         <w:rPr>
-          <w:rFonts w:ascii="Arial Narrow" w:hAnsi="Arial Narrow"/>
           <w:sz w:val="24"/>
           <w:szCs w:val="24"/>
         </w:rPr>
@@ -272,7 +259,6 @@
       </w:r>
       <w:r>
         <w:rPr>
-          <w:rFonts w:ascii="Arial Narrow" w:hAnsi="Arial Narrow"/>
           <w:sz w:val="24"/>
           <w:szCs w:val="24"/>
         </w:rPr>
@@ -280,27 +266,24 @@
       </w:r>
       <w:r>
         <w:rPr>
-          <w:rFonts w:ascii="Arial Narrow" w:hAnsi="Arial Narrow"/>
           <w:sz w:val="24"/>
           <w:szCs w:val="24"/>
         </w:rPr>
-        <w:t>F</w:t>
+        <w:t>N</w:t>
       </w:r>
       <w:r>
         <w:rPr>
-          <w:rFonts w:ascii="Arial Narrow" w:hAnsi="Arial Narrow"/>
           <w:sz w:val="24"/>
           <w:szCs w:val="24"/>
         </w:rPr>
-        <w:t>0</w:t>
+        <w:t>F00</w:t>
       </w:r>
       <w:r>
         <w:rPr>
-          <w:rFonts w:ascii="Arial Narrow" w:hAnsi="Arial Narrow"/>
           <w:sz w:val="24"/>
           <w:szCs w:val="24"/>
         </w:rPr>
-        <w:t>02</w:t>
+        <w:t>2</w:t>
       </w:r>
     </w:p>
     <w:p>
@@ -311,7 +294,6 @@
         <w:contextualSpacing/>
         <w:jc w:val="both"/>
         <w:rPr>
-          <w:rFonts w:ascii="Arial Narrow" w:hAnsi="Arial Narrow"/>
           <w:b/>
           <w:sz w:val="24"/>
           <w:szCs w:val="24"/>
@@ -319,7 +301,6 @@
       </w:pPr>
       <w:r>
         <w:rPr>
-          <w:rFonts w:ascii="Arial Narrow" w:hAnsi="Arial Narrow"/>
           <w:b/>
           <w:sz w:val="24"/>
           <w:szCs w:val="24"/>
@@ -328,7 +309,6 @@
       </w:r>
       <w:r>
         <w:rPr>
-          <w:rFonts w:ascii="Arial Narrow" w:hAnsi="Arial Narrow"/>
           <w:b/>
           <w:sz w:val="24"/>
           <w:szCs w:val="24"/>
@@ -337,17 +317,33 @@
       </w:r>
       <w:r>
         <w:rPr>
-          <w:rFonts w:ascii="Arial Narrow" w:hAnsi="Arial Narrow"/>
-          <w:sz w:val="24"/>
-          <w:szCs w:val="24"/>
-        </w:rPr>
-        <w:t>José Edy Aguirre Montoya</w:t>
+          <w:i/>
+          <w:sz w:val="20"/>
+          <w:szCs w:val="20"/>
+        </w:rPr>
+        <w:t xml:space="preserve">Brayan </w:t>
       </w:r>
       <w:r>
         <w:rPr>
-          <w:rFonts w:ascii="Arial Narrow" w:hAnsi="Arial Narrow"/>
-          <w:sz w:val="24"/>
-          <w:szCs w:val="24"/>
+          <w:i/>
+          <w:sz w:val="20"/>
+          <w:szCs w:val="20"/>
+        </w:rPr>
+        <w:t>Andrés</w:t>
+      </w:r>
+      <w:r>
+        <w:rPr>
+          <w:i/>
+          <w:sz w:val="20"/>
+          <w:szCs w:val="20"/>
+        </w:rPr>
+        <w:t xml:space="preserve"> Piedrahita Granada</w:t>
+      </w:r>
+      <w:r>
+        <w:rPr>
+          <w:i/>
+          <w:sz w:val="20"/>
+          <w:szCs w:val="20"/>
         </w:rPr>
         <w:tab/>
       </w:r>
@@ -357,7 +353,6 @@
         <w:contextualSpacing/>
         <w:jc w:val="both"/>
         <w:rPr>
-          <w:rFonts w:ascii="Arial Narrow" w:hAnsi="Arial Narrow"/>
           <w:b/>
           <w:sz w:val="24"/>
           <w:szCs w:val="24"/>
@@ -369,7 +364,6 @@
         <w:contextualSpacing/>
         <w:jc w:val="both"/>
         <w:rPr>
-          <w:rFonts w:ascii="Arial Narrow" w:hAnsi="Arial Narrow"/>
           <w:b/>
           <w:sz w:val="24"/>
           <w:szCs w:val="24"/>
@@ -398,7 +392,6 @@
               <w:contextualSpacing/>
               <w:jc w:val="both"/>
               <w:rPr>
-                <w:rFonts w:ascii="Arial Narrow" w:hAnsi="Arial Narrow"/>
                 <w:b/>
                 <w:sz w:val="24"/>
                 <w:szCs w:val="24"/>
@@ -406,7 +399,6 @@
             </w:pPr>
             <w:r>
               <w:rPr>
-                <w:rFonts w:ascii="Arial Narrow" w:hAnsi="Arial Narrow"/>
                 <w:b/>
                 <w:sz w:val="24"/>
                 <w:szCs w:val="24"/>
@@ -424,14 +416,12 @@
               <w:contextualSpacing/>
               <w:jc w:val="both"/>
               <w:rPr>
-                <w:rFonts w:ascii="Arial Narrow" w:hAnsi="Arial Narrow"/>
                 <w:sz w:val="24"/>
                 <w:szCs w:val="24"/>
               </w:rPr>
             </w:pPr>
             <w:r>
               <w:rPr>
-                <w:rFonts w:ascii="Arial Narrow" w:hAnsi="Arial Narrow"/>
                 <w:sz w:val="24"/>
                 <w:szCs w:val="24"/>
               </w:rPr>
@@ -439,7 +429,6 @@
             </w:r>
             <w:r>
               <w:rPr>
-                <w:rFonts w:ascii="Arial Narrow" w:hAnsi="Arial Narrow"/>
                 <w:sz w:val="24"/>
                 <w:szCs w:val="24"/>
               </w:rPr>
@@ -447,27 +436,24 @@
             </w:r>
             <w:r>
               <w:rPr>
-                <w:rFonts w:ascii="Arial Narrow" w:hAnsi="Arial Narrow"/>
-                <w:sz w:val="24"/>
-                <w:szCs w:val="24"/>
-              </w:rPr>
-              <w:t>F00</w:t>
-            </w:r>
-            <w:r>
-              <w:rPr>
-                <w:rFonts w:ascii="Arial Narrow" w:hAnsi="Arial Narrow"/>
-                <w:sz w:val="24"/>
-                <w:szCs w:val="24"/>
-              </w:rPr>
-              <w:t>2</w:t>
-            </w:r>
-            <w:r>
-              <w:rPr>
-                <w:rFonts w:ascii="Arial Narrow" w:hAnsi="Arial Narrow"/>
-                <w:sz w:val="24"/>
-                <w:szCs w:val="24"/>
-              </w:rPr>
-              <w:t>_CU02</w:t>
+                <w:sz w:val="24"/>
+                <w:szCs w:val="24"/>
+              </w:rPr>
+              <w:t>FO</w:t>
+            </w:r>
+            <w:r>
+              <w:rPr>
+                <w:sz w:val="24"/>
+                <w:szCs w:val="24"/>
+              </w:rPr>
+              <w:t>02</w:t>
+            </w:r>
+            <w:r>
+              <w:rPr>
+                <w:sz w:val="24"/>
+                <w:szCs w:val="24"/>
+              </w:rPr>
+              <w:t>_CU01</w:t>
             </w:r>
           </w:p>
         </w:tc>
@@ -480,25 +466,34 @@
               <w:contextualSpacing/>
               <w:jc w:val="both"/>
               <w:rPr>
-                <w:rFonts w:ascii="Arial Narrow" w:hAnsi="Arial Narrow"/>
-                <w:b/>
+                <w:b/>
+                <w:i/>
                 <w:sz w:val="24"/>
                 <w:szCs w:val="24"/>
               </w:rPr>
             </w:pPr>
             <w:r>
               <w:rPr>
-                <w:rFonts w:ascii="Arial Narrow" w:hAnsi="Arial Narrow"/>
-                <w:b/>
-                <w:sz w:val="24"/>
-                <w:szCs w:val="24"/>
-              </w:rPr>
-              <w:t>Tipo de Cambio</w:t>
-            </w:r>
-            <w:r>
-              <w:rPr>
-                <w:rFonts w:ascii="Arial Narrow" w:hAnsi="Arial Narrow"/>
-                <w:b/>
+                <w:b/>
+                <w:i/>
+                <w:sz w:val="24"/>
+                <w:szCs w:val="24"/>
+              </w:rPr>
+              <w:t xml:space="preserve">Tipo de </w:t>
+            </w:r>
+            <w:r>
+              <w:rPr>
+                <w:b/>
+                <w:i/>
+                <w:sz w:val="24"/>
+                <w:szCs w:val="24"/>
+              </w:rPr>
+              <w:t>Cambio</w:t>
+            </w:r>
+            <w:r>
+              <w:rPr>
+                <w:b/>
+                <w:i/>
                 <w:sz w:val="24"/>
                 <w:szCs w:val="24"/>
               </w:rPr>
@@ -510,18 +505,16 @@
               <w:contextualSpacing/>
               <w:jc w:val="both"/>
               <w:rPr>
-                <w:rFonts w:ascii="Arial Narrow" w:hAnsi="Arial Narrow"/>
+                <w:i/>
                 <w:color w:val="000000" w:themeColor="text1"/>
-                <w:sz w:val="24"/>
-                <w:szCs w:val="24"/>
+                <w:sz w:val="20"/>
+                <w:szCs w:val="20"/>
               </w:rPr>
             </w:pPr>
             <w:sdt>
               <w:sdtPr>
                 <w:rPr>
-                  <w:rFonts w:ascii="Arial Narrow" w:hAnsi="Arial Narrow"/>
                   <w:sz w:val="24"/>
-                  <w:szCs w:val="24"/>
                 </w:rPr>
                 <w:id w:val="-464963010"/>
               </w:sdtPr>
@@ -529,9 +522,8 @@
               <w:sdtContent>
                 <w:r>
                   <w:rPr>
-                    <w:rFonts w:ascii="Segoe UI Symbol" w:eastAsia="MS Gothic" w:hAnsi="Segoe UI Symbol" w:cs="Segoe UI Symbol"/>
+                    <w:rFonts w:ascii="MS Gothic" w:eastAsia="MS Gothic" w:hAnsi="MS Gothic" w:hint="eastAsia"/>
                     <w:sz w:val="24"/>
-                    <w:szCs w:val="24"/>
                   </w:rPr>
                   <w:t>☐</w:t>
                 </w:r>
@@ -539,46 +531,55 @@
             </w:sdt>
             <w:r>
               <w:rPr>
-                <w:rFonts w:ascii="Arial Narrow" w:hAnsi="Arial Narrow"/>
+                <w:i/>
                 <w:color w:val="000000" w:themeColor="text1"/>
-                <w:sz w:val="24"/>
-                <w:szCs w:val="24"/>
+                <w:sz w:val="20"/>
+                <w:szCs w:val="20"/>
               </w:rPr>
               <w:t xml:space="preserve"> </w:t>
             </w:r>
             <w:r>
               <w:rPr>
-                <w:rFonts w:ascii="Arial Narrow" w:hAnsi="Arial Narrow"/>
+                <w:i/>
                 <w:color w:val="000000" w:themeColor="text1"/>
-                <w:sz w:val="24"/>
-                <w:szCs w:val="24"/>
+                <w:sz w:val="20"/>
+                <w:szCs w:val="20"/>
               </w:rPr>
               <w:t>M</w:t>
             </w:r>
             <w:r>
               <w:rPr>
-                <w:rFonts w:ascii="Arial Narrow" w:hAnsi="Arial Narrow"/>
+                <w:i/>
                 <w:color w:val="000000" w:themeColor="text1"/>
-                <w:sz w:val="24"/>
-                <w:szCs w:val="24"/>
+                <w:sz w:val="20"/>
+                <w:szCs w:val="20"/>
               </w:rPr>
               <w:t>odifica</w:t>
             </w:r>
             <w:r>
               <w:rPr>
-                <w:rFonts w:ascii="Arial Narrow" w:hAnsi="Arial Narrow"/>
+                <w:i/>
                 <w:color w:val="000000" w:themeColor="text1"/>
-                <w:sz w:val="24"/>
-                <w:szCs w:val="24"/>
-              </w:rPr>
-              <w:t xml:space="preserve">ción de </w:t>
-            </w:r>
-            <w:r>
-              <w:rPr>
-                <w:rFonts w:ascii="Arial Narrow" w:hAnsi="Arial Narrow"/>
+                <w:sz w:val="20"/>
+                <w:szCs w:val="20"/>
+              </w:rPr>
+              <w:t>ción de</w:t>
+            </w:r>
+            <w:r>
+              <w:rPr>
+                <w:i/>
                 <w:color w:val="000000" w:themeColor="text1"/>
-                <w:sz w:val="24"/>
-                <w:szCs w:val="24"/>
+                <w:sz w:val="20"/>
+                <w:szCs w:val="20"/>
+              </w:rPr>
+              <w:t xml:space="preserve"> </w:t>
+            </w:r>
+            <w:r>
+              <w:rPr>
+                <w:i/>
+                <w:color w:val="000000" w:themeColor="text1"/>
+                <w:sz w:val="20"/>
+                <w:szCs w:val="20"/>
               </w:rPr>
               <w:t xml:space="preserve">caso de uso </w:t>
             </w:r>
@@ -588,7 +589,7 @@
               <w:contextualSpacing/>
               <w:jc w:val="both"/>
               <w:rPr>
-                <w:rFonts w:ascii="Arial Narrow" w:hAnsi="Arial Narrow"/>
+                <w:i/>
                 <w:sz w:val="24"/>
                 <w:szCs w:val="24"/>
               </w:rPr>
@@ -596,9 +597,7 @@
             <w:sdt>
               <w:sdtPr>
                 <w:rPr>
-                  <w:rFonts w:ascii="Arial Narrow" w:hAnsi="Arial Narrow"/>
                   <w:sz w:val="24"/>
-                  <w:szCs w:val="24"/>
                 </w:rPr>
                 <w:id w:val="-507289953"/>
               </w:sdtPr>
@@ -611,9 +610,8 @@
               <w:sdtContent>
                 <w:r>
                   <w:rPr>
-                    <w:rFonts w:ascii="Segoe UI Symbol" w:eastAsia="MS Gothic" w:hAnsi="Segoe UI Symbol" w:cs="Segoe UI Symbol"/>
+                    <w:rFonts w:ascii="MS Gothic" w:eastAsia="MS Gothic" w:hAnsi="MS Gothic" w:hint="eastAsia"/>
                     <w:sz w:val="24"/>
-                    <w:szCs w:val="24"/>
                     <w:shd w:val="clear" w:color="auto" w:fill="000000" w:themeFill="text1"/>
                   </w:rPr>
                   <w:t>☐</w:t>
@@ -622,19 +620,19 @@
             </w:sdt>
             <w:r>
               <w:rPr>
-                <w:rFonts w:ascii="Arial Narrow" w:hAnsi="Arial Narrow"/>
+                <w:i/>
                 <w:color w:val="000000" w:themeColor="text1"/>
-                <w:sz w:val="24"/>
-                <w:szCs w:val="24"/>
+                <w:sz w:val="20"/>
+                <w:szCs w:val="20"/>
               </w:rPr>
               <w:t xml:space="preserve"> Nuevo caso de uso</w:t>
             </w:r>
             <w:r>
               <w:rPr>
-                <w:rFonts w:ascii="Arial Narrow" w:hAnsi="Arial Narrow"/>
+                <w:i/>
                 <w:color w:val="000000" w:themeColor="text1"/>
-                <w:sz w:val="24"/>
-                <w:szCs w:val="24"/>
+                <w:sz w:val="20"/>
+                <w:szCs w:val="20"/>
               </w:rPr>
               <w:t xml:space="preserve">  </w:t>
             </w:r>
@@ -651,7 +649,6 @@
               <w:contextualSpacing/>
               <w:jc w:val="both"/>
               <w:rPr>
-                <w:rFonts w:ascii="Arial Narrow" w:hAnsi="Arial Narrow"/>
                 <w:b/>
                 <w:sz w:val="24"/>
                 <w:szCs w:val="24"/>
@@ -659,7 +656,6 @@
             </w:pPr>
             <w:r>
               <w:rPr>
-                <w:rFonts w:ascii="Arial Narrow" w:hAnsi="Arial Narrow"/>
                 <w:b/>
                 <w:sz w:val="24"/>
                 <w:szCs w:val="24"/>
@@ -678,32 +674,17 @@
               <w:contextualSpacing/>
               <w:jc w:val="both"/>
               <w:rPr>
-                <w:rFonts w:ascii="Arial Narrow" w:hAnsi="Arial Narrow"/>
                 <w:sz w:val="24"/>
                 <w:szCs w:val="24"/>
               </w:rPr>
             </w:pPr>
             <w:r>
               <w:rPr>
-                <w:rFonts w:ascii="Arial Narrow" w:hAnsi="Arial Narrow"/>
                 <w:sz w:val="24"/>
                 <w:szCs w:val="24"/>
               </w:rPr>
               <w:t>https://github.com/AlejandroMorales92/Ingressum/blob/master/documentaci%C3%B3n/01.%20Requerimientos/03_casos%20de%20uso.png</w:t>
             </w:r>
-          </w:p>
-          <w:p>
-            <w:pPr>
-              <w:contextualSpacing/>
-              <w:jc w:val="both"/>
-              <w:rPr>
-                <w:rFonts w:ascii="Arial Narrow" w:hAnsi="Arial Narrow"/>
-                <w:sz w:val="24"/>
-                <w:szCs w:val="24"/>
-              </w:rPr>
-            </w:pPr>
-            <w:bookmarkStart w:id="0" w:name="_GoBack"/>
-            <w:bookmarkEnd w:id="0"/>
           </w:p>
         </w:tc>
       </w:tr>
@@ -717,7 +698,6 @@
               <w:contextualSpacing/>
               <w:jc w:val="both"/>
               <w:rPr>
-                <w:rFonts w:ascii="Arial Narrow" w:hAnsi="Arial Narrow"/>
                 <w:b/>
                 <w:sz w:val="24"/>
                 <w:szCs w:val="24"/>
@@ -725,7 +705,6 @@
             </w:pPr>
             <w:r>
               <w:rPr>
-                <w:rFonts w:ascii="Arial Narrow" w:hAnsi="Arial Narrow"/>
                 <w:b/>
                 <w:sz w:val="24"/>
                 <w:szCs w:val="24"/>
@@ -734,7 +713,6 @@
             </w:r>
             <w:r>
               <w:rPr>
-                <w:rFonts w:ascii="Arial Narrow" w:hAnsi="Arial Narrow"/>
                 <w:b/>
                 <w:sz w:val="24"/>
                 <w:szCs w:val="24"/>
@@ -753,7 +731,6 @@
               <w:contextualSpacing/>
               <w:jc w:val="both"/>
               <w:rPr>
-                <w:rFonts w:ascii="Arial Narrow" w:hAnsi="Arial Narrow"/>
                 <w:b/>
                 <w:sz w:val="24"/>
                 <w:szCs w:val="24"/>
@@ -761,11 +738,10 @@
             </w:pPr>
             <w:r>
               <w:rPr>
-                <w:rFonts w:ascii="Arial Narrow" w:hAnsi="Arial Narrow"/>
-                <w:sz w:val="24"/>
-                <w:szCs w:val="24"/>
-              </w:rPr>
-              <w:t xml:space="preserve">Control de entrada y salida de personal </w:t>
+                <w:sz w:val="24"/>
+                <w:szCs w:val="24"/>
+              </w:rPr>
+              <w:t>Control de entrada y salida</w:t>
             </w:r>
           </w:p>
         </w:tc>
@@ -780,7 +756,6 @@
               <w:contextualSpacing/>
               <w:jc w:val="both"/>
               <w:rPr>
-                <w:rFonts w:ascii="Arial Narrow" w:hAnsi="Arial Narrow"/>
                 <w:b/>
                 <w:sz w:val="24"/>
                 <w:szCs w:val="24"/>
@@ -788,7 +763,6 @@
             </w:pPr>
             <w:r>
               <w:rPr>
-                <w:rFonts w:ascii="Arial Narrow" w:hAnsi="Arial Narrow"/>
                 <w:b/>
                 <w:sz w:val="24"/>
                 <w:szCs w:val="24"/>
@@ -797,7 +771,6 @@
             </w:r>
             <w:r>
               <w:rPr>
-                <w:rFonts w:ascii="Arial Narrow" w:hAnsi="Arial Narrow"/>
                 <w:b/>
                 <w:sz w:val="24"/>
                 <w:szCs w:val="24"/>
@@ -806,7 +779,6 @@
             </w:r>
             <w:r>
               <w:rPr>
-                <w:rFonts w:ascii="Arial Narrow" w:hAnsi="Arial Narrow"/>
                 <w:b/>
                 <w:sz w:val="24"/>
                 <w:szCs w:val="24"/>
@@ -825,7 +797,6 @@
               <w:contextualSpacing/>
               <w:jc w:val="both"/>
               <w:rPr>
-                <w:rFonts w:ascii="Arial Narrow" w:hAnsi="Arial Narrow"/>
                 <w:b/>
                 <w:sz w:val="24"/>
                 <w:szCs w:val="24"/>
@@ -833,30 +804,30 @@
             </w:pPr>
             <w:r>
               <w:rPr>
-                <w:rFonts w:ascii="Arial Narrow" w:hAnsi="Arial Narrow"/>
+                <w:i/>
                 <w:color w:val="A6A6A6" w:themeColor="background1" w:themeShade="A6"/>
-                <w:sz w:val="24"/>
-                <w:szCs w:val="24"/>
+                <w:sz w:val="20"/>
+                <w:szCs w:val="20"/>
               </w:rPr>
               <w:t xml:space="preserve">[En este campo se debe realizar una descripción breve de la modificación que se debe realizar al caso de uso. </w:t>
             </w:r>
             <w:proofErr w:type="spellStart"/>
             <w:r>
               <w:rPr>
-                <w:rFonts w:ascii="Arial Narrow" w:hAnsi="Arial Narrow"/>
+                <w:i/>
                 <w:color w:val="A6A6A6" w:themeColor="background1" w:themeShade="A6"/>
-                <w:sz w:val="24"/>
-                <w:szCs w:val="24"/>
+                <w:sz w:val="20"/>
+                <w:szCs w:val="20"/>
               </w:rPr>
               <w:t>Ej</w:t>
             </w:r>
             <w:proofErr w:type="spellEnd"/>
             <w:r>
               <w:rPr>
-                <w:rFonts w:ascii="Arial Narrow" w:hAnsi="Arial Narrow"/>
+                <w:i/>
                 <w:color w:val="A6A6A6" w:themeColor="background1" w:themeShade="A6"/>
-                <w:sz w:val="24"/>
-                <w:szCs w:val="24"/>
+                <w:sz w:val="20"/>
+                <w:szCs w:val="20"/>
               </w:rPr>
               <w:t>: Revisión integral de la funcionalidad Adjudicar Apoyos de Sostenimiento.]</w:t>
             </w:r>
@@ -873,7 +844,6 @@
               <w:contextualSpacing/>
               <w:jc w:val="both"/>
               <w:rPr>
-                <w:rFonts w:ascii="Arial Narrow" w:hAnsi="Arial Narrow"/>
                 <w:b/>
                 <w:sz w:val="24"/>
                 <w:szCs w:val="24"/>
@@ -881,7 +851,6 @@
             </w:pPr>
             <w:r>
               <w:rPr>
-                <w:rFonts w:ascii="Arial Narrow" w:hAnsi="Arial Narrow"/>
                 <w:b/>
                 <w:sz w:val="24"/>
                 <w:szCs w:val="24"/>
@@ -900,31 +869,19 @@
               <w:contextualSpacing/>
               <w:jc w:val="both"/>
               <w:rPr>
-                <w:rFonts w:ascii="Arial Narrow" w:hAnsi="Arial Narrow"/>
+                <w:b/>
                 <w:sz w:val="24"/>
                 <w:szCs w:val="24"/>
               </w:rPr>
             </w:pPr>
             <w:r>
               <w:rPr>
-                <w:rFonts w:ascii="Arial Narrow" w:hAnsi="Arial Narrow"/>
-                <w:sz w:val="24"/>
-                <w:szCs w:val="24"/>
-              </w:rPr>
-              <w:t xml:space="preserve">El campo Cédula no puede estar vacío </w:t>
-            </w:r>
-          </w:p>
-          <w:p>
-            <w:pPr>
-              <w:contextualSpacing/>
-              <w:jc w:val="both"/>
-              <w:rPr>
-                <w:rFonts w:ascii="Arial Narrow" w:hAnsi="Arial Narrow"/>
-                <w:b/>
-                <w:sz w:val="24"/>
-                <w:szCs w:val="24"/>
-              </w:rPr>
-            </w:pPr>
+                <w:b/>
+                <w:sz w:val="24"/>
+                <w:szCs w:val="24"/>
+              </w:rPr>
+              <w:t>Control de entrada y salida del colaborador</w:t>
+            </w:r>
           </w:p>
         </w:tc>
       </w:tr>
@@ -938,7 +895,6 @@
               <w:contextualSpacing/>
               <w:jc w:val="both"/>
               <w:rPr>
-                <w:rFonts w:ascii="Arial Narrow" w:hAnsi="Arial Narrow"/>
                 <w:b/>
                 <w:sz w:val="24"/>
                 <w:szCs w:val="24"/>
@@ -946,7 +902,6 @@
             </w:pPr>
             <w:r>
               <w:rPr>
-                <w:rFonts w:ascii="Arial Narrow" w:hAnsi="Arial Narrow"/>
                 <w:b/>
                 <w:sz w:val="24"/>
                 <w:szCs w:val="24"/>
@@ -955,7 +910,6 @@
             </w:r>
             <w:r>
               <w:rPr>
-                <w:rFonts w:ascii="Arial Narrow" w:hAnsi="Arial Narrow"/>
                 <w:b/>
                 <w:sz w:val="24"/>
                 <w:szCs w:val="24"/>
@@ -964,9 +918,9 @@
             </w:r>
             <w:r>
               <w:rPr>
-                <w:rFonts w:ascii="Arial Narrow" w:hAnsi="Arial Narrow"/>
+                <w:i/>
                 <w:color w:val="7F7F7F" w:themeColor="text1" w:themeTint="80"/>
-                <w:sz w:val="24"/>
+                <w:sz w:val="20"/>
                 <w:szCs w:val="24"/>
               </w:rPr>
               <w:t>[según descripción del ajuste – Documento de Alcance]</w:t>
@@ -980,71 +934,84 @@
           </w:tcPr>
           <w:p>
             <w:pPr>
+              <w:pStyle w:val="Prrafodelista"/>
+              <w:numPr>
+                <w:ilvl w:val="0"/>
+                <w:numId w:val="9"/>
+              </w:numPr>
               <w:jc w:val="both"/>
               <w:rPr>
-                <w:rFonts w:ascii="Arial Narrow" w:hAnsi="Arial Narrow"/>
                 <w:sz w:val="24"/>
                 <w:szCs w:val="24"/>
               </w:rPr>
             </w:pPr>
             <w:r>
               <w:rPr>
-                <w:rFonts w:ascii="Arial Narrow" w:hAnsi="Arial Narrow"/>
-                <w:sz w:val="24"/>
-                <w:szCs w:val="24"/>
-              </w:rPr>
-              <w:t xml:space="preserve">    </w:t>
-            </w:r>
-            <w:r>
-              <w:rPr>
-                <w:rFonts w:ascii="Arial Narrow" w:hAnsi="Arial Narrow"/>
-                <w:sz w:val="24"/>
-                <w:szCs w:val="24"/>
-              </w:rPr>
-              <w:t xml:space="preserve">Digitar </w:t>
-            </w:r>
-            <w:r>
-              <w:rPr>
-                <w:rFonts w:ascii="Arial Narrow" w:hAnsi="Arial Narrow"/>
-                <w:sz w:val="24"/>
-                <w:szCs w:val="24"/>
-              </w:rPr>
-              <w:t>cédula</w:t>
-            </w:r>
-            <w:r>
-              <w:rPr>
-                <w:rFonts w:ascii="Arial Narrow" w:hAnsi="Arial Narrow"/>
-                <w:sz w:val="24"/>
-                <w:szCs w:val="24"/>
-              </w:rPr>
-              <w:t>:</w:t>
+                <w:sz w:val="24"/>
+                <w:szCs w:val="24"/>
+              </w:rPr>
+              <w:t xml:space="preserve">Al inicio todos los campos estarán vacíos menos </w:t>
+            </w:r>
+            <w:r>
+              <w:rPr>
+                <w:b/>
+                <w:sz w:val="24"/>
+                <w:szCs w:val="24"/>
+              </w:rPr>
+              <w:t>Vehículo</w:t>
+            </w:r>
+            <w:r>
+              <w:rPr>
+                <w:sz w:val="24"/>
+                <w:szCs w:val="24"/>
+              </w:rPr>
+              <w:t xml:space="preserve"> que traerá por defecto “No”</w:t>
             </w:r>
           </w:p>
           <w:p>
             <w:pPr>
               <w:pStyle w:val="Prrafodelista"/>
               <w:numPr>
-                <w:ilvl w:val="1"/>
-                <w:numId w:val="8"/>
+                <w:ilvl w:val="0"/>
+                <w:numId w:val="9"/>
               </w:numPr>
               <w:jc w:val="both"/>
               <w:rPr>
-                <w:rFonts w:ascii="Arial Narrow" w:hAnsi="Arial Narrow"/>
                 <w:sz w:val="24"/>
                 <w:szCs w:val="24"/>
               </w:rPr>
             </w:pPr>
             <w:r>
               <w:rPr>
-                <w:rFonts w:ascii="Arial Narrow" w:hAnsi="Arial Narrow"/>
-                <w:sz w:val="24"/>
-                <w:szCs w:val="24"/>
-              </w:rPr>
-              <w:t>Tipo numérico</w:t>
-            </w:r>
-            <w:r>
-              <w:rPr>
-                <w:rFonts w:ascii="Arial Narrow" w:hAnsi="Arial Narrow"/>
+                <w:sz w:val="24"/>
+                <w:szCs w:val="24"/>
+              </w:rPr>
+              <w:t xml:space="preserve">Todos los campos </w:t>
+            </w:r>
+            <w:r>
+              <w:rPr>
+                <w:sz w:val="24"/>
+                <w:szCs w:val="24"/>
+              </w:rPr>
+              <w:t>estarán</w:t>
+            </w:r>
+            <w:r>
+              <w:rPr>
+                <w:sz w:val="24"/>
+                <w:szCs w:val="24"/>
+              </w:rPr>
+              <w:t xml:space="preserve"> bloqueados meno </w:t>
+            </w:r>
+            <w:r>
+              <w:rPr>
+                <w:b/>
+                <w:sz w:val="24"/>
+                <w:szCs w:val="24"/>
+              </w:rPr>
+              <w:t>Cedula</w:t>
+            </w:r>
+            <w:r>
+              <w:rPr>
                 <w:sz w:val="24"/>
                 <w:szCs w:val="24"/>
               </w:rPr>
@@ -1055,55 +1022,444 @@
             <w:pPr>
               <w:pStyle w:val="Prrafodelista"/>
               <w:numPr>
-                <w:ilvl w:val="1"/>
+                <w:ilvl w:val="0"/>
                 <w:numId w:val="8"/>
               </w:numPr>
               <w:jc w:val="both"/>
               <w:rPr>
-                <w:rFonts w:ascii="Arial Narrow" w:hAnsi="Arial Narrow"/>
                 <w:sz w:val="24"/>
                 <w:szCs w:val="24"/>
               </w:rPr>
             </w:pPr>
             <w:r>
               <w:rPr>
-                <w:rFonts w:ascii="Arial Narrow" w:hAnsi="Arial Narrow"/>
-                <w:sz w:val="24"/>
-                <w:szCs w:val="24"/>
-              </w:rPr>
-              <w:t>Tenga un máximo de 20 caracteres.</w:t>
+                <w:sz w:val="24"/>
+                <w:szCs w:val="24"/>
+              </w:rPr>
+              <w:t xml:space="preserve">El campo </w:t>
+            </w:r>
+            <w:r>
+              <w:rPr>
+                <w:b/>
+                <w:sz w:val="24"/>
+                <w:szCs w:val="24"/>
+              </w:rPr>
+              <w:t>cedula</w:t>
+            </w:r>
+            <w:r>
+              <w:rPr>
+                <w:sz w:val="24"/>
+                <w:szCs w:val="24"/>
+              </w:rPr>
+              <w:t xml:space="preserve"> estará disponible para que el lector cargue la identificación del usuario o si es el caso para ser digitado </w:t>
+            </w:r>
+            <w:r>
+              <w:rPr>
+                <w:sz w:val="24"/>
+                <w:szCs w:val="24"/>
+              </w:rPr>
+              <w:t>manualmente (solo permitirá ingresar números</w:t>
+            </w:r>
+            <w:r>
+              <w:rPr>
+                <w:sz w:val="24"/>
+                <w:szCs w:val="24"/>
+              </w:rPr>
+              <w:t xml:space="preserve"> y tendrá un máximo de 20 caracteres).</w:t>
             </w:r>
           </w:p>
           <w:p>
             <w:pPr>
               <w:pStyle w:val="Prrafodelista"/>
               <w:numPr>
-                <w:ilvl w:val="1"/>
+                <w:ilvl w:val="0"/>
                 <w:numId w:val="8"/>
               </w:numPr>
               <w:jc w:val="both"/>
               <w:rPr>
-                <w:rFonts w:ascii="Arial Narrow" w:hAnsi="Arial Narrow"/>
                 <w:sz w:val="24"/>
                 <w:szCs w:val="24"/>
               </w:rPr>
             </w:pPr>
             <w:r>
               <w:rPr>
-                <w:rFonts w:ascii="Arial Narrow" w:hAnsi="Arial Narrow"/>
-                <w:sz w:val="24"/>
-                <w:szCs w:val="24"/>
-              </w:rPr>
-              <w:t>Debe de existir en la tabla colaborador</w:t>
+                <w:sz w:val="24"/>
+                <w:szCs w:val="24"/>
+              </w:rPr>
+              <w:t xml:space="preserve">El campo </w:t>
+            </w:r>
+            <w:r>
+              <w:rPr>
+                <w:b/>
+                <w:sz w:val="24"/>
+                <w:szCs w:val="24"/>
+              </w:rPr>
+              <w:t>nombre</w:t>
+            </w:r>
+            <w:r>
+              <w:rPr>
+                <w:sz w:val="24"/>
+                <w:szCs w:val="24"/>
+              </w:rPr>
+              <w:t xml:space="preserve"> se autocompleta cuando es</w:t>
+            </w:r>
+            <w:r>
+              <w:rPr>
+                <w:sz w:val="24"/>
+                <w:szCs w:val="24"/>
+              </w:rPr>
+              <w:t xml:space="preserve"> escrito la identificación o escaneada con el lector y no </w:t>
+            </w:r>
+            <w:r>
+              <w:rPr>
+                <w:sz w:val="24"/>
+                <w:szCs w:val="24"/>
+              </w:rPr>
+              <w:t>está</w:t>
+            </w:r>
+            <w:r>
+              <w:rPr>
+                <w:sz w:val="24"/>
+                <w:szCs w:val="24"/>
+              </w:rPr>
+              <w:t xml:space="preserve"> disponible para ser digitado</w:t>
+            </w:r>
+            <w:r>
+              <w:rPr>
+                <w:sz w:val="24"/>
+                <w:szCs w:val="24"/>
+              </w:rPr>
+              <w:t>.</w:t>
             </w:r>
           </w:p>
           <w:p>
             <w:pPr>
               <w:pStyle w:val="Prrafodelista"/>
-              <w:ind w:left="1440"/>
+              <w:numPr>
+                <w:ilvl w:val="0"/>
+                <w:numId w:val="8"/>
+              </w:numPr>
               <w:jc w:val="both"/>
               <w:rPr>
-                <w:rFonts w:ascii="Arial Narrow" w:hAnsi="Arial Narrow"/>
+                <w:sz w:val="24"/>
+                <w:szCs w:val="24"/>
+              </w:rPr>
+            </w:pPr>
+            <w:r>
+              <w:rPr>
+                <w:sz w:val="24"/>
+                <w:szCs w:val="24"/>
+              </w:rPr>
+              <w:t xml:space="preserve">El campo </w:t>
+            </w:r>
+            <w:r>
+              <w:rPr>
+                <w:b/>
+                <w:sz w:val="24"/>
+                <w:szCs w:val="24"/>
+              </w:rPr>
+              <w:t>apellido</w:t>
+            </w:r>
+            <w:r>
+              <w:rPr>
+                <w:sz w:val="24"/>
+                <w:szCs w:val="24"/>
+              </w:rPr>
+              <w:t xml:space="preserve"> se autocompleta cuando </w:t>
+            </w:r>
+            <w:r>
+              <w:rPr>
+                <w:sz w:val="24"/>
+                <w:szCs w:val="24"/>
+              </w:rPr>
+              <w:t>es escrito la identificación o escaneada con el lector y no estará disponible para ser digitado</w:t>
+            </w:r>
+            <w:r>
+              <w:rPr>
+                <w:sz w:val="24"/>
+                <w:szCs w:val="24"/>
+              </w:rPr>
+              <w:t>.</w:t>
+            </w:r>
+          </w:p>
+          <w:p>
+            <w:pPr>
+              <w:pStyle w:val="Prrafodelista"/>
+              <w:numPr>
+                <w:ilvl w:val="0"/>
+                <w:numId w:val="8"/>
+              </w:numPr>
+              <w:jc w:val="both"/>
+              <w:rPr>
+                <w:sz w:val="24"/>
+                <w:szCs w:val="24"/>
+              </w:rPr>
+            </w:pPr>
+            <w:r>
+              <w:rPr>
+                <w:sz w:val="24"/>
+                <w:szCs w:val="24"/>
+              </w:rPr>
+              <w:t xml:space="preserve">El campo </w:t>
+            </w:r>
+            <w:r>
+              <w:rPr>
+                <w:b/>
+                <w:sz w:val="24"/>
+                <w:szCs w:val="24"/>
+              </w:rPr>
+              <w:t>categoría</w:t>
+            </w:r>
+            <w:r>
+              <w:rPr>
+                <w:sz w:val="24"/>
+                <w:szCs w:val="24"/>
+              </w:rPr>
+              <w:t xml:space="preserve"> se autocompleta cuando</w:t>
+            </w:r>
+            <w:r>
+              <w:rPr>
+                <w:sz w:val="24"/>
+                <w:szCs w:val="24"/>
+              </w:rPr>
+              <w:t xml:space="preserve"> es escrito la identificación o escaneada con el lector y no estará disponible para ser digitado</w:t>
+            </w:r>
+            <w:r>
+              <w:rPr>
+                <w:sz w:val="24"/>
+                <w:szCs w:val="24"/>
+              </w:rPr>
+              <w:t>.</w:t>
+            </w:r>
+          </w:p>
+          <w:p>
+            <w:pPr>
+              <w:pStyle w:val="Prrafodelista"/>
+              <w:numPr>
+                <w:ilvl w:val="0"/>
+                <w:numId w:val="8"/>
+              </w:numPr>
+              <w:jc w:val="both"/>
+              <w:rPr>
+                <w:sz w:val="24"/>
+                <w:szCs w:val="24"/>
+              </w:rPr>
+            </w:pPr>
+            <w:r>
+              <w:rPr>
+                <w:sz w:val="24"/>
+                <w:szCs w:val="24"/>
+              </w:rPr>
+              <w:lastRenderedPageBreak/>
+              <w:t xml:space="preserve">El campo </w:t>
+            </w:r>
+            <w:r>
+              <w:rPr>
+                <w:b/>
+                <w:sz w:val="24"/>
+                <w:szCs w:val="24"/>
+              </w:rPr>
+              <w:t>vehículo</w:t>
+            </w:r>
+            <w:r>
+              <w:rPr>
+                <w:sz w:val="24"/>
+                <w:szCs w:val="24"/>
+              </w:rPr>
+              <w:t xml:space="preserve"> podrá escoger sí o no; si elige no, no se habilitará el resto de campos y si elige si se habilitara los siguientes campos.</w:t>
+            </w:r>
+          </w:p>
+          <w:p>
+            <w:pPr>
+              <w:pStyle w:val="Prrafodelista"/>
+              <w:numPr>
+                <w:ilvl w:val="0"/>
+                <w:numId w:val="8"/>
+              </w:numPr>
+              <w:jc w:val="both"/>
+              <w:rPr>
+                <w:sz w:val="24"/>
+                <w:szCs w:val="24"/>
+              </w:rPr>
+            </w:pPr>
+            <w:r>
+              <w:rPr>
+                <w:sz w:val="24"/>
+                <w:szCs w:val="24"/>
+              </w:rPr>
+              <w:t xml:space="preserve">El campo </w:t>
+            </w:r>
+            <w:r>
+              <w:rPr>
+                <w:b/>
+                <w:sz w:val="24"/>
+                <w:szCs w:val="24"/>
+              </w:rPr>
+              <w:t>tipo</w:t>
+            </w:r>
+            <w:r>
+              <w:rPr>
+                <w:b/>
+                <w:sz w:val="24"/>
+                <w:szCs w:val="24"/>
+              </w:rPr>
+              <w:t xml:space="preserve"> de vehículo</w:t>
+            </w:r>
+            <w:r>
+              <w:rPr>
+                <w:sz w:val="24"/>
+                <w:szCs w:val="24"/>
+              </w:rPr>
+              <w:t xml:space="preserve"> tendrá disponible las siguientes opciones (</w:t>
+            </w:r>
+            <w:proofErr w:type="spellStart"/>
+            <w:proofErr w:type="gramStart"/>
+            <w:r>
+              <w:rPr>
+                <w:sz w:val="24"/>
+                <w:szCs w:val="24"/>
+              </w:rPr>
+              <w:t>Bicicleta,motocilceta</w:t>
+            </w:r>
+            <w:proofErr w:type="gramEnd"/>
+            <w:r>
+              <w:rPr>
+                <w:sz w:val="24"/>
+                <w:szCs w:val="24"/>
+              </w:rPr>
+              <w:t>,carro</w:t>
+            </w:r>
+            <w:proofErr w:type="spellEnd"/>
+            <w:r>
+              <w:rPr>
+                <w:sz w:val="24"/>
+                <w:szCs w:val="24"/>
+              </w:rPr>
+              <w:t xml:space="preserve"> </w:t>
+            </w:r>
+            <w:proofErr w:type="spellStart"/>
+            <w:r>
+              <w:rPr>
+                <w:sz w:val="24"/>
+                <w:szCs w:val="24"/>
+              </w:rPr>
+              <w:t>particular,camioneta</w:t>
+            </w:r>
+            <w:proofErr w:type="spellEnd"/>
+            <w:r>
+              <w:rPr>
+                <w:sz w:val="24"/>
+                <w:szCs w:val="24"/>
+              </w:rPr>
+              <w:t>).</w:t>
+            </w:r>
+          </w:p>
+          <w:p>
+            <w:pPr>
+              <w:pStyle w:val="Prrafodelista"/>
+              <w:numPr>
+                <w:ilvl w:val="0"/>
+                <w:numId w:val="8"/>
+              </w:numPr>
+              <w:jc w:val="both"/>
+              <w:rPr>
+                <w:sz w:val="24"/>
+                <w:szCs w:val="24"/>
+              </w:rPr>
+            </w:pPr>
+            <w:r>
+              <w:rPr>
+                <w:sz w:val="24"/>
+                <w:szCs w:val="24"/>
+              </w:rPr>
+              <w:t xml:space="preserve">El campo de </w:t>
+            </w:r>
+            <w:r>
+              <w:rPr>
+                <w:b/>
+                <w:sz w:val="24"/>
+                <w:szCs w:val="24"/>
+              </w:rPr>
+              <w:t>Placa</w:t>
+            </w:r>
+            <w:r>
+              <w:rPr>
+                <w:sz w:val="24"/>
+                <w:szCs w:val="24"/>
+              </w:rPr>
+              <w:t xml:space="preserve"> permitirá máximo </w:t>
+            </w:r>
+            <w:r>
+              <w:rPr>
+                <w:sz w:val="24"/>
+                <w:szCs w:val="24"/>
+              </w:rPr>
+              <w:t>10 caracteres y podrá ser nulo</w:t>
+            </w:r>
+            <w:r>
+              <w:rPr>
+                <w:sz w:val="24"/>
+                <w:szCs w:val="24"/>
+              </w:rPr>
+              <w:t>.</w:t>
+            </w:r>
+          </w:p>
+          <w:p>
+            <w:pPr>
+              <w:pStyle w:val="Prrafodelista"/>
+              <w:numPr>
+                <w:ilvl w:val="0"/>
+                <w:numId w:val="8"/>
+              </w:numPr>
+              <w:jc w:val="both"/>
+              <w:rPr>
+                <w:sz w:val="24"/>
+                <w:szCs w:val="24"/>
+              </w:rPr>
+            </w:pPr>
+            <w:r>
+              <w:rPr>
+                <w:sz w:val="24"/>
+                <w:szCs w:val="24"/>
+              </w:rPr>
+              <w:t xml:space="preserve">El campo </w:t>
+            </w:r>
+            <w:r>
+              <w:rPr>
+                <w:b/>
+                <w:sz w:val="24"/>
+                <w:szCs w:val="24"/>
+              </w:rPr>
+              <w:t>Observaciones</w:t>
+            </w:r>
+            <w:r>
+              <w:rPr>
+                <w:b/>
+                <w:sz w:val="24"/>
+                <w:szCs w:val="24"/>
+              </w:rPr>
+              <w:t xml:space="preserve"> permitirá</w:t>
+            </w:r>
+            <w:r>
+              <w:rPr>
+                <w:sz w:val="24"/>
+                <w:szCs w:val="24"/>
+              </w:rPr>
+              <w:t xml:space="preserve"> máximo 100 caracteres y podrá ser nulo</w:t>
+            </w:r>
+            <w:r>
+              <w:rPr>
+                <w:sz w:val="24"/>
+                <w:szCs w:val="24"/>
+              </w:rPr>
+              <w:t>.</w:t>
+            </w:r>
+          </w:p>
+          <w:p>
+            <w:pPr>
+              <w:ind w:left="360"/>
+              <w:jc w:val="both"/>
+              <w:rPr>
                 <w:sz w:val="24"/>
                 <w:szCs w:val="24"/>
               </w:rPr>
@@ -1112,13 +1468,44 @@
           <w:p>
             <w:pPr>
               <w:pStyle w:val="Prrafodelista"/>
+              <w:numPr>
+                <w:ilvl w:val="0"/>
+                <w:numId w:val="10"/>
+              </w:numPr>
               <w:jc w:val="both"/>
               <w:rPr>
-                <w:rFonts w:ascii="Arial Narrow" w:hAnsi="Arial Narrow"/>
                 <w:sz w:val="24"/>
                 <w:szCs w:val="24"/>
               </w:rPr>
             </w:pPr>
+            <w:r>
+              <w:rPr>
+                <w:sz w:val="24"/>
+                <w:szCs w:val="24"/>
+              </w:rPr>
+              <w:t xml:space="preserve">En el caso de ser registrado correctamente se abrirá una modal por 10 segundos con el mensaje “Registro guardado exitosamente” </w:t>
+            </w:r>
+          </w:p>
+          <w:p>
+            <w:pPr>
+              <w:pStyle w:val="Prrafodelista"/>
+              <w:numPr>
+                <w:ilvl w:val="0"/>
+                <w:numId w:val="10"/>
+              </w:numPr>
+              <w:jc w:val="both"/>
+              <w:rPr>
+                <w:sz w:val="24"/>
+                <w:szCs w:val="24"/>
+              </w:rPr>
+            </w:pPr>
+            <w:r>
+              <w:rPr>
+                <w:sz w:val="24"/>
+                <w:szCs w:val="24"/>
+              </w:rPr>
+              <w:t>En el caso de no estar registrado en la base de datos como colaborador se abrirá una modal con el mensaje “Colaborador no registrado en la base de datos” y tendrá la opción para “Registrar” y “Aceptar”.</w:t>
+            </w:r>
           </w:p>
         </w:tc>
       </w:tr>
@@ -1132,7 +1519,6 @@
               <w:contextualSpacing/>
               <w:jc w:val="both"/>
               <w:rPr>
-                <w:rFonts w:ascii="Arial Narrow" w:hAnsi="Arial Narrow"/>
                 <w:b/>
                 <w:sz w:val="24"/>
                 <w:szCs w:val="24"/>
@@ -1140,11 +1526,11 @@
             </w:pPr>
             <w:r>
               <w:rPr>
-                <w:rFonts w:ascii="Arial Narrow" w:hAnsi="Arial Narrow"/>
-                <w:b/>
-                <w:sz w:val="24"/>
-                <w:szCs w:val="24"/>
-              </w:rPr>
+                <w:b/>
+                <w:sz w:val="24"/>
+                <w:szCs w:val="24"/>
+              </w:rPr>
+              <w:lastRenderedPageBreak/>
               <w:t>Casos de Uso del Flujo</w:t>
             </w:r>
           </w:p>
@@ -1159,7 +1545,6 @@
               <w:contextualSpacing/>
               <w:jc w:val="both"/>
               <w:rPr>
-                <w:rFonts w:ascii="Arial Narrow" w:hAnsi="Arial Narrow"/>
                 <w:b/>
                 <w:sz w:val="24"/>
                 <w:szCs w:val="24"/>
@@ -1167,13 +1552,24 @@
             </w:pPr>
             <w:r>
               <w:rPr>
-                <w:rFonts w:ascii="Arial Narrow" w:hAnsi="Arial Narrow"/>
+                <w:i/>
                 <w:color w:val="A6A6A6" w:themeColor="background1" w:themeShade="A6"/>
-                <w:sz w:val="24"/>
-                <w:szCs w:val="24"/>
-              </w:rPr>
-              <w:t>[En este campo se deben indicar los casos de uso que se deben ejecutar antes y después del caso de uso que se está modificando o creando. En el caso de que no hayan casos de uso antes y/o después del caso de uso afectado, en esta sección se debe poner N.A ]</w:t>
-            </w:r>
+                <w:sz w:val="20"/>
+                <w:szCs w:val="20"/>
+              </w:rPr>
+              <w:t xml:space="preserve">[En este campo se deben indicar los casos de uso que se deben ejecutar antes y después del caso de uso que se está modificando o creando. En el caso de que no hayan casos de uso antes y/o después del caso de uso afectado, en esta sección se debe poner </w:t>
+            </w:r>
+            <w:proofErr w:type="gramStart"/>
+            <w:r>
+              <w:rPr>
+                <w:i/>
+                <w:color w:val="A6A6A6" w:themeColor="background1" w:themeShade="A6"/>
+                <w:sz w:val="20"/>
+                <w:szCs w:val="20"/>
+              </w:rPr>
+              <w:t>N.A ]</w:t>
+            </w:r>
+            <w:proofErr w:type="gramEnd"/>
           </w:p>
         </w:tc>
       </w:tr>
@@ -1183,19 +1579,6 @@
         <w:contextualSpacing/>
         <w:jc w:val="both"/>
         <w:rPr>
-          <w:rFonts w:ascii="Arial Narrow" w:hAnsi="Arial Narrow"/>
-          <w:b/>
-          <w:sz w:val="24"/>
-          <w:szCs w:val="24"/>
-        </w:rPr>
-      </w:pPr>
-    </w:p>
-    <w:p>
-      <w:pPr>
-        <w:contextualSpacing/>
-        <w:jc w:val="both"/>
-        <w:rPr>
-          <w:rFonts w:ascii="Arial Narrow" w:hAnsi="Arial Narrow"/>
           <w:b/>
           <w:sz w:val="24"/>
           <w:szCs w:val="24"/>
@@ -1211,18 +1594,16 @@
         </w:numPr>
         <w:jc w:val="both"/>
         <w:rPr>
-          <w:rFonts w:ascii="Arial Narrow" w:hAnsi="Arial Narrow"/>
           <w:b/>
-          <w:sz w:val="24"/>
-          <w:szCs w:val="24"/>
+          <w:sz w:val="28"/>
+          <w:szCs w:val="28"/>
         </w:rPr>
       </w:pPr>
       <w:r>
         <w:rPr>
-          <w:rFonts w:ascii="Arial Narrow" w:hAnsi="Arial Narrow"/>
           <w:b/>
-          <w:sz w:val="24"/>
-          <w:szCs w:val="24"/>
+          <w:sz w:val="28"/>
+          <w:szCs w:val="28"/>
         </w:rPr>
         <w:t>PROTOTIPOS</w:t>
       </w:r>
@@ -1233,18 +1614,18 @@
         <w:ind w:left="360"/>
         <w:jc w:val="both"/>
         <w:rPr>
-          <w:rFonts w:ascii="Arial Narrow" w:hAnsi="Arial Narrow"/>
+          <w:i/>
           <w:color w:val="A6A6A6" w:themeColor="background1" w:themeShade="A6"/>
-          <w:sz w:val="24"/>
-          <w:szCs w:val="24"/>
+          <w:sz w:val="20"/>
+          <w:szCs w:val="20"/>
         </w:rPr>
       </w:pPr>
       <w:r>
         <w:rPr>
-          <w:rFonts w:ascii="Arial Narrow" w:hAnsi="Arial Narrow"/>
+          <w:i/>
           <w:color w:val="A6A6A6" w:themeColor="background1" w:themeShade="A6"/>
-          <w:sz w:val="24"/>
-          <w:szCs w:val="24"/>
+          <w:sz w:val="20"/>
+          <w:szCs w:val="20"/>
         </w:rPr>
         <w:t>[En esta sección se deben insertar todos los prototipos que se afectan o crean de acuerdo al requerimiento solicitado. Los prototipos que se relacionen en esta sección se deben insertar en el orden como se presenten de acuerdo al flujo del requerimiento]</w:t>
       </w:r>
@@ -1255,60 +1636,36 @@
         <w:ind w:left="360"/>
         <w:jc w:val="both"/>
         <w:rPr>
-          <w:rFonts w:ascii="Arial Narrow" w:hAnsi="Arial Narrow"/>
-          <w:b/>
-          <w:sz w:val="24"/>
-          <w:szCs w:val="24"/>
+          <w:i/>
+          <w:color w:val="A6A6A6" w:themeColor="background1" w:themeShade="A6"/>
+          <w:sz w:val="20"/>
+          <w:szCs w:val="20"/>
         </w:rPr>
       </w:pPr>
     </w:p>
     <w:p>
       <w:pPr>
-        <w:contextualSpacing/>
+        <w:pStyle w:val="Prrafodelista"/>
+        <w:ind w:left="360"/>
         <w:jc w:val="both"/>
         <w:rPr>
-          <w:rFonts w:ascii="Arial Narrow" w:hAnsi="Arial Narrow"/>
-          <w:b/>
-          <w:sz w:val="24"/>
-          <w:szCs w:val="24"/>
+          <w:i/>
+          <w:color w:val="A6A6A6" w:themeColor="background1" w:themeShade="A6"/>
+          <w:sz w:val="20"/>
+          <w:szCs w:val="20"/>
         </w:rPr>
       </w:pPr>
       <w:r>
         <w:rPr>
-          <w:rFonts w:ascii="Arial Narrow" w:hAnsi="Arial Narrow"/>
-          <w:b/>
-          <w:sz w:val="24"/>
-          <w:szCs w:val="24"/>
-        </w:rPr>
-        <w:t>Prototipo 1</w:t>
-      </w:r>
-    </w:p>
-    <w:p>
-      <w:pPr>
-        <w:contextualSpacing/>
-        <w:jc w:val="both"/>
-        <w:rPr>
-          <w:rFonts w:ascii="Arial Narrow" w:hAnsi="Arial Narrow"/>
-          <w:b/>
-          <w:sz w:val="24"/>
-          <w:szCs w:val="24"/>
-        </w:rPr>
-      </w:pPr>
-      <w:r>
-        <w:rPr>
-          <w:rFonts w:ascii="Arial Narrow" w:hAnsi="Arial Narrow"/>
-          <w:b/>
           <w:noProof/>
-          <w:sz w:val="24"/>
-          <w:szCs w:val="24"/>
           <w:lang w:val="es-ES" w:eastAsia="es-ES"/>
         </w:rPr>
         <w:lastRenderedPageBreak/>
         <w:drawing>
-          <wp:inline distT="0" distB="0" distL="0" distR="0">
-            <wp:extent cx="8610600" cy="4562475"/>
-            <wp:effectExtent l="0" t="0" r="0" b="9525"/>
-            <wp:docPr id="1" name="Imagen 1" descr="G:\RQF002\PantallazoCedulaNoExiste.png"/>
+          <wp:inline distT="0" distB="0" distL="0" distR="0" wp14:anchorId="685F9319" wp14:editId="3EAA321F">
+            <wp:extent cx="8618220" cy="4847590"/>
+            <wp:effectExtent l="0" t="0" r="0" b="0"/>
+            <wp:docPr id="1" name="Imagen 1"/>
             <wp:cNvGraphicFramePr>
               <a:graphicFrameLocks xmlns:a="http://schemas.openxmlformats.org/drawingml/2006/main" noChangeAspect="1"/>
             </wp:cNvGraphicFramePr>
@@ -1316,36 +1673,23 @@
               <a:graphicData uri="http://schemas.openxmlformats.org/drawingml/2006/picture">
                 <pic:pic xmlns:pic="http://schemas.openxmlformats.org/drawingml/2006/picture">
                   <pic:nvPicPr>
-                    <pic:cNvPr id="0" name="Picture 1" descr="G:\RQF002\PantallazoCedulaNoExiste.png"/>
-                    <pic:cNvPicPr>
-                      <a:picLocks noChangeAspect="1" noChangeArrowheads="1"/>
-                    </pic:cNvPicPr>
+                    <pic:cNvPr id="1" name=""/>
+                    <pic:cNvPicPr/>
                   </pic:nvPicPr>
                   <pic:blipFill>
-                    <a:blip r:embed="rId8">
-                      <a:extLst>
-                        <a:ext uri="{28A0092B-C50C-407E-A947-70E740481C1C}">
-                          <a14:useLocalDpi xmlns:a14="http://schemas.microsoft.com/office/drawing/2010/main" val="0"/>
-                        </a:ext>
-                      </a:extLst>
-                    </a:blip>
-                    <a:srcRect/>
+                    <a:blip r:embed="rId8"/>
                     <a:stretch>
                       <a:fillRect/>
                     </a:stretch>
                   </pic:blipFill>
-                  <pic:spPr bwMode="auto">
+                  <pic:spPr>
                     <a:xfrm>
                       <a:off x="0" y="0"/>
-                      <a:ext cx="8618220" cy="4566513"/>
+                      <a:ext cx="8618220" cy="4847590"/>
                     </a:xfrm>
                     <a:prstGeom prst="rect">
                       <a:avLst/>
                     </a:prstGeom>
-                    <a:noFill/>
-                    <a:ln>
-                      <a:noFill/>
-                    </a:ln>
                   </pic:spPr>
                 </pic:pic>
               </a:graphicData>
@@ -1356,63 +1700,27 @@
     </w:p>
     <w:p>
       <w:pPr>
-        <w:contextualSpacing/>
+        <w:pStyle w:val="Prrafodelista"/>
+        <w:ind w:left="360"/>
         <w:jc w:val="both"/>
         <w:rPr>
-          <w:rFonts w:ascii="Arial Narrow" w:hAnsi="Arial Narrow"/>
-          <w:b/>
-          <w:sz w:val="24"/>
-          <w:szCs w:val="24"/>
-        </w:rPr>
-      </w:pPr>
-    </w:p>
-    <w:p>
-      <w:pPr>
-        <w:contextualSpacing/>
-        <w:jc w:val="both"/>
-        <w:rPr>
-          <w:rFonts w:ascii="Arial Narrow" w:hAnsi="Arial Narrow"/>
-          <w:b/>
-          <w:sz w:val="24"/>
-          <w:szCs w:val="24"/>
+          <w:i/>
+          <w:color w:val="A6A6A6" w:themeColor="background1" w:themeShade="A6"/>
+          <w:sz w:val="20"/>
+          <w:szCs w:val="20"/>
         </w:rPr>
       </w:pPr>
       <w:r>
         <w:rPr>
-          <w:rFonts w:ascii="Arial Narrow" w:hAnsi="Arial Narrow"/>
-          <w:b/>
-          <w:sz w:val="24"/>
-          <w:szCs w:val="24"/>
-        </w:rPr>
-        <w:t>Prototipo 2</w:t>
-      </w:r>
-    </w:p>
-    <w:p>
-      <w:pPr>
-        <w:contextualSpacing/>
-        <w:jc w:val="both"/>
-        <w:rPr>
-          <w:rFonts w:ascii="Arial Narrow" w:hAnsi="Arial Narrow"/>
-          <w:b/>
-          <w:sz w:val="24"/>
-          <w:szCs w:val="24"/>
-        </w:rPr>
-      </w:pPr>
-      <w:r>
-        <w:rPr>
-          <w:rFonts w:ascii="Arial Narrow" w:hAnsi="Arial Narrow"/>
-          <w:b/>
           <w:noProof/>
-          <w:sz w:val="24"/>
-          <w:szCs w:val="24"/>
           <w:lang w:val="es-ES" w:eastAsia="es-ES"/>
         </w:rPr>
         <w:lastRenderedPageBreak/>
         <w:drawing>
-          <wp:inline distT="0" distB="0" distL="0" distR="0">
-            <wp:extent cx="8620125" cy="4714875"/>
-            <wp:effectExtent l="0" t="0" r="9525" b="9525"/>
-            <wp:docPr id="2" name="Imagen 2" descr="G:\RQF002\PantallazoTraerDatosColaborador.png"/>
+          <wp:inline distT="0" distB="0" distL="0" distR="0" wp14:anchorId="1C04D5EE" wp14:editId="074F4DA7">
+            <wp:extent cx="8618220" cy="4847590"/>
+            <wp:effectExtent l="0" t="0" r="0" b="0"/>
+            <wp:docPr id="2" name="Imagen 2"/>
             <wp:cNvGraphicFramePr>
               <a:graphicFrameLocks xmlns:a="http://schemas.openxmlformats.org/drawingml/2006/main" noChangeAspect="1"/>
             </wp:cNvGraphicFramePr>
@@ -1420,36 +1728,23 @@
               <a:graphicData uri="http://schemas.openxmlformats.org/drawingml/2006/picture">
                 <pic:pic xmlns:pic="http://schemas.openxmlformats.org/drawingml/2006/picture">
                   <pic:nvPicPr>
-                    <pic:cNvPr id="0" name="Picture 2" descr="G:\RQF002\PantallazoTraerDatosColaborador.png"/>
-                    <pic:cNvPicPr>
-                      <a:picLocks noChangeAspect="1" noChangeArrowheads="1"/>
-                    </pic:cNvPicPr>
+                    <pic:cNvPr id="1" name=""/>
+                    <pic:cNvPicPr/>
                   </pic:nvPicPr>
                   <pic:blipFill>
-                    <a:blip r:embed="rId9">
-                      <a:extLst>
-                        <a:ext uri="{28A0092B-C50C-407E-A947-70E740481C1C}">
-                          <a14:useLocalDpi xmlns:a14="http://schemas.microsoft.com/office/drawing/2010/main" val="0"/>
-                        </a:ext>
-                      </a:extLst>
-                    </a:blip>
-                    <a:srcRect/>
+                    <a:blip r:embed="rId9"/>
                     <a:stretch>
                       <a:fillRect/>
                     </a:stretch>
                   </pic:blipFill>
-                  <pic:spPr bwMode="auto">
+                  <pic:spPr>
                     <a:xfrm>
                       <a:off x="0" y="0"/>
-                      <a:ext cx="8618220" cy="4713833"/>
+                      <a:ext cx="8618220" cy="4847590"/>
                     </a:xfrm>
                     <a:prstGeom prst="rect">
                       <a:avLst/>
                     </a:prstGeom>
-                    <a:noFill/>
-                    <a:ln>
-                      <a:noFill/>
-                    </a:ln>
                   </pic:spPr>
                 </pic:pic>
               </a:graphicData>
@@ -1460,42 +1755,27 @@
     </w:p>
     <w:p>
       <w:pPr>
-        <w:contextualSpacing/>
+        <w:pStyle w:val="Prrafodelista"/>
+        <w:ind w:left="360"/>
         <w:jc w:val="both"/>
         <w:rPr>
-          <w:rFonts w:ascii="Arial Narrow" w:hAnsi="Arial Narrow"/>
-          <w:b/>
-          <w:sz w:val="24"/>
-          <w:szCs w:val="24"/>
-        </w:rPr>
-      </w:pPr>
-    </w:p>
-    <w:p>
-      <w:pPr>
-        <w:contextualSpacing/>
-        <w:jc w:val="both"/>
-        <w:rPr>
-          <w:rFonts w:ascii="Arial Narrow" w:hAnsi="Arial Narrow"/>
-          <w:b/>
-          <w:sz w:val="24"/>
-          <w:szCs w:val="24"/>
+          <w:i/>
+          <w:color w:val="A6A6A6" w:themeColor="background1" w:themeShade="A6"/>
+          <w:sz w:val="20"/>
+          <w:szCs w:val="20"/>
         </w:rPr>
       </w:pPr>
       <w:r>
         <w:rPr>
-          <w:rFonts w:ascii="Arial Narrow" w:hAnsi="Arial Narrow"/>
-          <w:b/>
           <w:noProof/>
-          <w:sz w:val="24"/>
-          <w:szCs w:val="24"/>
           <w:lang w:val="es-ES" w:eastAsia="es-ES"/>
         </w:rPr>
         <w:lastRenderedPageBreak/>
         <w:drawing>
-          <wp:inline distT="0" distB="0" distL="0" distR="0">
-            <wp:extent cx="8610600" cy="4562475"/>
-            <wp:effectExtent l="0" t="0" r="0" b="9525"/>
-            <wp:docPr id="3" name="Imagen 3" descr="G:\RQF002\PantallazoRegistroEntrada.png"/>
+          <wp:inline distT="0" distB="0" distL="0" distR="0" wp14:anchorId="5573ABEC" wp14:editId="24CD83F4">
+            <wp:extent cx="8618220" cy="4847590"/>
+            <wp:effectExtent l="0" t="0" r="0" b="0"/>
+            <wp:docPr id="3" name="Imagen 3"/>
             <wp:cNvGraphicFramePr>
               <a:graphicFrameLocks xmlns:a="http://schemas.openxmlformats.org/drawingml/2006/main" noChangeAspect="1"/>
             </wp:cNvGraphicFramePr>
@@ -1503,36 +1783,23 @@
               <a:graphicData uri="http://schemas.openxmlformats.org/drawingml/2006/picture">
                 <pic:pic xmlns:pic="http://schemas.openxmlformats.org/drawingml/2006/picture">
                   <pic:nvPicPr>
-                    <pic:cNvPr id="0" name="Picture 3" descr="G:\RQF002\PantallazoRegistroEntrada.png"/>
-                    <pic:cNvPicPr>
-                      <a:picLocks noChangeAspect="1" noChangeArrowheads="1"/>
-                    </pic:cNvPicPr>
+                    <pic:cNvPr id="1" name=""/>
+                    <pic:cNvPicPr/>
                   </pic:nvPicPr>
                   <pic:blipFill>
-                    <a:blip r:embed="rId10">
-                      <a:extLst>
-                        <a:ext uri="{28A0092B-C50C-407E-A947-70E740481C1C}">
-                          <a14:useLocalDpi xmlns:a14="http://schemas.microsoft.com/office/drawing/2010/main" val="0"/>
-                        </a:ext>
-                      </a:extLst>
-                    </a:blip>
-                    <a:srcRect/>
+                    <a:blip r:embed="rId10"/>
                     <a:stretch>
                       <a:fillRect/>
                     </a:stretch>
                   </pic:blipFill>
-                  <pic:spPr bwMode="auto">
+                  <pic:spPr>
                     <a:xfrm>
                       <a:off x="0" y="0"/>
-                      <a:ext cx="8618220" cy="4566513"/>
+                      <a:ext cx="8618220" cy="4847590"/>
                     </a:xfrm>
                     <a:prstGeom prst="rect">
                       <a:avLst/>
                     </a:prstGeom>
-                    <a:noFill/>
-                    <a:ln>
-                      <a:noFill/>
-                    </a:ln>
                   </pic:spPr>
                 </pic:pic>
               </a:graphicData>
@@ -1543,10 +1810,149 @@
     </w:p>
     <w:p>
       <w:pPr>
+        <w:pStyle w:val="Prrafodelista"/>
+        <w:ind w:left="360"/>
+        <w:jc w:val="both"/>
+        <w:rPr>
+          <w:i/>
+          <w:color w:val="A6A6A6" w:themeColor="background1" w:themeShade="A6"/>
+          <w:sz w:val="20"/>
+          <w:szCs w:val="20"/>
+        </w:rPr>
+      </w:pPr>
+      <w:r>
+        <w:rPr>
+          <w:noProof/>
+          <w:lang w:val="es-ES" w:eastAsia="es-ES"/>
+        </w:rPr>
+        <w:lastRenderedPageBreak/>
+        <w:drawing>
+          <wp:inline distT="0" distB="0" distL="0" distR="0" wp14:anchorId="60375F50" wp14:editId="5F5C2BD2">
+            <wp:extent cx="8618220" cy="4847590"/>
+            <wp:effectExtent l="0" t="0" r="0" b="0"/>
+            <wp:docPr id="4" name="Imagen 4"/>
+            <wp:cNvGraphicFramePr>
+              <a:graphicFrameLocks xmlns:a="http://schemas.openxmlformats.org/drawingml/2006/main" noChangeAspect="1"/>
+            </wp:cNvGraphicFramePr>
+            <a:graphic xmlns:a="http://schemas.openxmlformats.org/drawingml/2006/main">
+              <a:graphicData uri="http://schemas.openxmlformats.org/drawingml/2006/picture">
+                <pic:pic xmlns:pic="http://schemas.openxmlformats.org/drawingml/2006/picture">
+                  <pic:nvPicPr>
+                    <pic:cNvPr id="1" name=""/>
+                    <pic:cNvPicPr/>
+                  </pic:nvPicPr>
+                  <pic:blipFill>
+                    <a:blip r:embed="rId11"/>
+                    <a:stretch>
+                      <a:fillRect/>
+                    </a:stretch>
+                  </pic:blipFill>
+                  <pic:spPr>
+                    <a:xfrm>
+                      <a:off x="0" y="0"/>
+                      <a:ext cx="8618220" cy="4847590"/>
+                    </a:xfrm>
+                    <a:prstGeom prst="rect">
+                      <a:avLst/>
+                    </a:prstGeom>
+                  </pic:spPr>
+                </pic:pic>
+              </a:graphicData>
+            </a:graphic>
+          </wp:inline>
+        </w:drawing>
+      </w:r>
+      <w:bookmarkStart w:id="0" w:name="_GoBack"/>
+      <w:bookmarkEnd w:id="0"/>
+    </w:p>
+    <w:p>
+      <w:pPr>
+        <w:pStyle w:val="Prrafodelista"/>
+        <w:ind w:left="360"/>
+        <w:jc w:val="both"/>
+        <w:rPr>
+          <w:b/>
+          <w:sz w:val="28"/>
+          <w:szCs w:val="28"/>
+        </w:rPr>
+      </w:pPr>
+    </w:p>
+    <w:p>
+      <w:pPr>
         <w:contextualSpacing/>
         <w:jc w:val="both"/>
         <w:rPr>
-          <w:rFonts w:ascii="Arial Narrow" w:hAnsi="Arial Narrow"/>
+          <w:b/>
+          <w:sz w:val="24"/>
+          <w:szCs w:val="24"/>
+        </w:rPr>
+      </w:pPr>
+      <w:r>
+        <w:rPr>
+          <w:b/>
+          <w:sz w:val="24"/>
+          <w:szCs w:val="24"/>
+        </w:rPr>
+        <w:t>Prototipo 1</w:t>
+      </w:r>
+    </w:p>
+    <w:p>
+      <w:pPr>
+        <w:contextualSpacing/>
+        <w:jc w:val="both"/>
+        <w:rPr>
+          <w:b/>
+          <w:sz w:val="24"/>
+          <w:szCs w:val="24"/>
+        </w:rPr>
+      </w:pPr>
+    </w:p>
+    <w:p>
+      <w:pPr>
+        <w:contextualSpacing/>
+        <w:jc w:val="both"/>
+        <w:rPr>
+          <w:b/>
+          <w:sz w:val="24"/>
+          <w:szCs w:val="24"/>
+        </w:rPr>
+      </w:pPr>
+    </w:p>
+    <w:p>
+      <w:pPr>
+        <w:contextualSpacing/>
+        <w:jc w:val="both"/>
+        <w:rPr>
+          <w:b/>
+          <w:sz w:val="24"/>
+          <w:szCs w:val="24"/>
+        </w:rPr>
+      </w:pPr>
+    </w:p>
+    <w:p>
+      <w:pPr>
+        <w:contextualSpacing/>
+        <w:jc w:val="both"/>
+        <w:rPr>
+          <w:b/>
+          <w:sz w:val="24"/>
+          <w:szCs w:val="24"/>
+        </w:rPr>
+      </w:pPr>
+      <w:r>
+        <w:rPr>
+          <w:b/>
+          <w:sz w:val="24"/>
+          <w:szCs w:val="24"/>
+        </w:rPr>
+        <w:t>Prototipo 2</w:t>
+      </w:r>
+    </w:p>
+    <w:p>
+      <w:pPr>
+        <w:contextualSpacing/>
+        <w:jc w:val="both"/>
+        <w:rPr>
           <w:b/>
           <w:sz w:val="24"/>
           <w:szCs w:val="24"/>
@@ -1562,18 +1968,16 @@
         </w:numPr>
         <w:jc w:val="both"/>
         <w:rPr>
-          <w:rFonts w:ascii="Arial Narrow" w:hAnsi="Arial Narrow"/>
           <w:b/>
-          <w:sz w:val="24"/>
-          <w:szCs w:val="24"/>
+          <w:sz w:val="28"/>
+          <w:szCs w:val="28"/>
         </w:rPr>
       </w:pPr>
       <w:r>
         <w:rPr>
-          <w:rFonts w:ascii="Arial Narrow" w:hAnsi="Arial Narrow"/>
           <w:b/>
-          <w:sz w:val="24"/>
-          <w:szCs w:val="24"/>
+          <w:sz w:val="28"/>
+          <w:szCs w:val="28"/>
         </w:rPr>
         <w:t>HISTORIAL DE VERSIONES</w:t>
       </w:r>
@@ -1600,7 +2004,6 @@
             <w:pPr>
               <w:jc w:val="center"/>
               <w:rPr>
-                <w:rFonts w:ascii="Arial Narrow" w:hAnsi="Arial Narrow"/>
                 <w:b/>
                 <w:sz w:val="24"/>
                 <w:szCs w:val="24"/>
@@ -1608,7 +2011,6 @@
             </w:pPr>
             <w:r>
               <w:rPr>
-                <w:rFonts w:ascii="Arial Narrow" w:hAnsi="Arial Narrow"/>
                 <w:b/>
                 <w:sz w:val="24"/>
                 <w:szCs w:val="24"/>
@@ -1627,7 +2029,6 @@
               <w:contextualSpacing/>
               <w:jc w:val="center"/>
               <w:rPr>
-                <w:rFonts w:ascii="Arial Narrow" w:hAnsi="Arial Narrow"/>
                 <w:b/>
                 <w:sz w:val="24"/>
                 <w:szCs w:val="24"/>
@@ -1635,7 +2036,6 @@
             </w:pPr>
             <w:r>
               <w:rPr>
-                <w:rFonts w:ascii="Arial Narrow" w:hAnsi="Arial Narrow"/>
                 <w:b/>
                 <w:sz w:val="24"/>
                 <w:szCs w:val="24"/>
@@ -1654,7 +2054,6 @@
               <w:contextualSpacing/>
               <w:jc w:val="center"/>
               <w:rPr>
-                <w:rFonts w:ascii="Arial Narrow" w:hAnsi="Arial Narrow"/>
                 <w:b/>
                 <w:sz w:val="24"/>
                 <w:szCs w:val="24"/>
@@ -1662,7 +2061,6 @@
             </w:pPr>
             <w:r>
               <w:rPr>
-                <w:rFonts w:ascii="Arial Narrow" w:hAnsi="Arial Narrow"/>
                 <w:b/>
                 <w:sz w:val="24"/>
                 <w:szCs w:val="24"/>
@@ -1681,7 +2079,6 @@
               <w:contextualSpacing/>
               <w:jc w:val="center"/>
               <w:rPr>
-                <w:rFonts w:ascii="Arial Narrow" w:hAnsi="Arial Narrow"/>
                 <w:b/>
                 <w:sz w:val="24"/>
                 <w:szCs w:val="24"/>
@@ -1689,7 +2086,6 @@
             </w:pPr>
             <w:r>
               <w:rPr>
-                <w:rFonts w:ascii="Arial Narrow" w:hAnsi="Arial Narrow"/>
                 <w:b/>
                 <w:sz w:val="24"/>
                 <w:szCs w:val="24"/>
@@ -1709,17 +2105,16 @@
               <w:contextualSpacing/>
               <w:jc w:val="both"/>
               <w:rPr>
-                <w:rFonts w:ascii="Arial Narrow" w:hAnsi="Arial Narrow"/>
                 <w:sz w:val="24"/>
                 <w:szCs w:val="24"/>
               </w:rPr>
             </w:pPr>
             <w:r>
               <w:rPr>
-                <w:rFonts w:ascii="Arial Narrow" w:hAnsi="Arial Narrow"/>
-                <w:color w:val="000000" w:themeColor="text1"/>
-                <w:sz w:val="24"/>
-                <w:szCs w:val="24"/>
+                <w:i/>
+                <w:color w:val="A6A6A6" w:themeColor="background1" w:themeShade="A6"/>
+                <w:sz w:val="20"/>
+                <w:szCs w:val="20"/>
               </w:rPr>
               <w:t>V1</w:t>
             </w:r>
@@ -1734,24 +2129,23 @@
               <w:contextualSpacing/>
               <w:jc w:val="both"/>
               <w:rPr>
-                <w:rFonts w:ascii="Arial Narrow" w:hAnsi="Arial Narrow"/>
                 <w:sz w:val="24"/>
                 <w:szCs w:val="24"/>
               </w:rPr>
             </w:pPr>
             <w:r>
               <w:rPr>
-                <w:rFonts w:ascii="Arial Narrow" w:hAnsi="Arial Narrow"/>
-                <w:sz w:val="24"/>
-                <w:szCs w:val="24"/>
-              </w:rPr>
-              <w:t>22</w:t>
-            </w:r>
-            <w:r>
-              <w:rPr>
-                <w:rFonts w:ascii="Arial Narrow" w:hAnsi="Arial Narrow"/>
-                <w:sz w:val="24"/>
-                <w:szCs w:val="24"/>
+                <w:i/>
+                <w:sz w:val="20"/>
+                <w:szCs w:val="20"/>
+              </w:rPr>
+              <w:t>27</w:t>
+            </w:r>
+            <w:r>
+              <w:rPr>
+                <w:i/>
+                <w:sz w:val="20"/>
+                <w:szCs w:val="20"/>
               </w:rPr>
               <w:t>/04/2017</w:t>
             </w:r>
@@ -1766,18 +2160,25 @@
               <w:contextualSpacing/>
               <w:jc w:val="both"/>
               <w:rPr>
-                <w:rFonts w:ascii="Arial Narrow" w:hAnsi="Arial Narrow"/>
                 <w:sz w:val="24"/>
                 <w:szCs w:val="24"/>
               </w:rPr>
             </w:pPr>
             <w:r>
               <w:rPr>
-                <w:rFonts w:ascii="Arial Narrow" w:hAnsi="Arial Narrow"/>
-                <w:sz w:val="24"/>
-                <w:szCs w:val="24"/>
-              </w:rPr>
-              <w:t>Requiriendo nuevo</w:t>
+                <w:i/>
+                <w:sz w:val="20"/>
+                <w:szCs w:val="20"/>
+              </w:rPr>
+              <w:t>Requerimiento</w:t>
+            </w:r>
+            <w:r>
+              <w:rPr>
+                <w:i/>
+                <w:sz w:val="20"/>
+                <w:szCs w:val="20"/>
+              </w:rPr>
+              <w:t xml:space="preserve"> nuevo</w:t>
             </w:r>
           </w:p>
         </w:tc>
@@ -1790,18 +2191,35 @@
               <w:contextualSpacing/>
               <w:jc w:val="both"/>
               <w:rPr>
-                <w:rFonts w:ascii="Arial Narrow" w:hAnsi="Arial Narrow"/>
                 <w:sz w:val="24"/>
                 <w:szCs w:val="24"/>
               </w:rPr>
             </w:pPr>
             <w:r>
               <w:rPr>
-                <w:rFonts w:ascii="Arial Narrow" w:hAnsi="Arial Narrow"/>
-                <w:sz w:val="24"/>
-                <w:szCs w:val="24"/>
-              </w:rPr>
-              <w:t>José Edy Aguirre Montoya</w:t>
+                <w:i/>
+                <w:sz w:val="20"/>
+                <w:szCs w:val="20"/>
+              </w:rPr>
+              <w:t xml:space="preserve">Brayan </w:t>
+            </w:r>
+            <w:proofErr w:type="spellStart"/>
+            <w:r>
+              <w:rPr>
+                <w:i/>
+                <w:sz w:val="20"/>
+                <w:szCs w:val="20"/>
+              </w:rPr>
+              <w:t>Andres</w:t>
+            </w:r>
+            <w:proofErr w:type="spellEnd"/>
+            <w:r>
+              <w:rPr>
+                <w:i/>
+                <w:sz w:val="20"/>
+                <w:szCs w:val="20"/>
+              </w:rPr>
+              <w:t xml:space="preserve"> Piedrahita Granada</w:t>
             </w:r>
           </w:p>
         </w:tc>
@@ -1828,8 +2246,8 @@
       </w:pPr>
     </w:p>
     <w:sectPr>
-      <w:headerReference w:type="default" r:id="rId11"/>
-      <w:footerReference w:type="default" r:id="rId12"/>
+      <w:headerReference w:type="default" r:id="rId12"/>
+      <w:footerReference w:type="default" r:id="rId13"/>
       <w:pgSz w:w="15840" w:h="12240" w:orient="landscape"/>
       <w:pgMar w:top="1134" w:right="1134" w:bottom="1134" w:left="1134" w:header="708" w:footer="286" w:gutter="0"/>
       <w:cols w:space="708"/>
@@ -1917,7 +2335,7 @@
         <w:sz w:val="16"/>
         <w:lang w:val="es-ES"/>
       </w:rPr>
-      <w:t>6</w:t>
+      <w:t>7</w:t>
     </w:r>
     <w:r>
       <w:rPr>
@@ -2445,6 +2863,119 @@
     </w:lvl>
   </w:abstractNum>
   <w:abstractNum w:abstractNumId="3" w15:restartNumberingAfterBreak="0">
+    <w:nsid w:val="41D82D15"/>
+    <w:multiLevelType w:val="hybridMultilevel"/>
+    <w:tmpl w:val="F34090E0"/>
+    <w:lvl w:ilvl="0" w:tplc="0C0A0001">
+      <w:start w:val="1"/>
+      <w:numFmt w:val="bullet"/>
+      <w:lvlText w:val=""/>
+      <w:lvlJc w:val="left"/>
+      <w:pPr>
+        <w:ind w:left="1440" w:hanging="360"/>
+      </w:pPr>
+      <w:rPr>
+        <w:rFonts w:ascii="Symbol" w:hAnsi="Symbol" w:hint="default"/>
+      </w:rPr>
+    </w:lvl>
+    <w:lvl w:ilvl="1" w:tplc="0C0A0003" w:tentative="1">
+      <w:start w:val="1"/>
+      <w:numFmt w:val="bullet"/>
+      <w:lvlText w:val="o"/>
+      <w:lvlJc w:val="left"/>
+      <w:pPr>
+        <w:ind w:left="2160" w:hanging="360"/>
+      </w:pPr>
+      <w:rPr>
+        <w:rFonts w:ascii="Courier New" w:hAnsi="Courier New" w:cs="Courier New" w:hint="default"/>
+      </w:rPr>
+    </w:lvl>
+    <w:lvl w:ilvl="2" w:tplc="0C0A0005" w:tentative="1">
+      <w:start w:val="1"/>
+      <w:numFmt w:val="bullet"/>
+      <w:lvlText w:val=""/>
+      <w:lvlJc w:val="left"/>
+      <w:pPr>
+        <w:ind w:left="2880" w:hanging="360"/>
+      </w:pPr>
+      <w:rPr>
+        <w:rFonts w:ascii="Wingdings" w:hAnsi="Wingdings" w:hint="default"/>
+      </w:rPr>
+    </w:lvl>
+    <w:lvl w:ilvl="3" w:tplc="0C0A0001" w:tentative="1">
+      <w:start w:val="1"/>
+      <w:numFmt w:val="bullet"/>
+      <w:lvlText w:val=""/>
+      <w:lvlJc w:val="left"/>
+      <w:pPr>
+        <w:ind w:left="3600" w:hanging="360"/>
+      </w:pPr>
+      <w:rPr>
+        <w:rFonts w:ascii="Symbol" w:hAnsi="Symbol" w:hint="default"/>
+      </w:rPr>
+    </w:lvl>
+    <w:lvl w:ilvl="4" w:tplc="0C0A0003" w:tentative="1">
+      <w:start w:val="1"/>
+      <w:numFmt w:val="bullet"/>
+      <w:lvlText w:val="o"/>
+      <w:lvlJc w:val="left"/>
+      <w:pPr>
+        <w:ind w:left="4320" w:hanging="360"/>
+      </w:pPr>
+      <w:rPr>
+        <w:rFonts w:ascii="Courier New" w:hAnsi="Courier New" w:cs="Courier New" w:hint="default"/>
+      </w:rPr>
+    </w:lvl>
+    <w:lvl w:ilvl="5" w:tplc="0C0A0005" w:tentative="1">
+      <w:start w:val="1"/>
+      <w:numFmt w:val="bullet"/>
+      <w:lvlText w:val=""/>
+      <w:lvlJc w:val="left"/>
+      <w:pPr>
+        <w:ind w:left="5040" w:hanging="360"/>
+      </w:pPr>
+      <w:rPr>
+        <w:rFonts w:ascii="Wingdings" w:hAnsi="Wingdings" w:hint="default"/>
+      </w:rPr>
+    </w:lvl>
+    <w:lvl w:ilvl="6" w:tplc="0C0A0001" w:tentative="1">
+      <w:start w:val="1"/>
+      <w:numFmt w:val="bullet"/>
+      <w:lvlText w:val=""/>
+      <w:lvlJc w:val="left"/>
+      <w:pPr>
+        <w:ind w:left="5760" w:hanging="360"/>
+      </w:pPr>
+      <w:rPr>
+        <w:rFonts w:ascii="Symbol" w:hAnsi="Symbol" w:hint="default"/>
+      </w:rPr>
+    </w:lvl>
+    <w:lvl w:ilvl="7" w:tplc="0C0A0003" w:tentative="1">
+      <w:start w:val="1"/>
+      <w:numFmt w:val="bullet"/>
+      <w:lvlText w:val="o"/>
+      <w:lvlJc w:val="left"/>
+      <w:pPr>
+        <w:ind w:left="6480" w:hanging="360"/>
+      </w:pPr>
+      <w:rPr>
+        <w:rFonts w:ascii="Courier New" w:hAnsi="Courier New" w:cs="Courier New" w:hint="default"/>
+      </w:rPr>
+    </w:lvl>
+    <w:lvl w:ilvl="8" w:tplc="0C0A0005" w:tentative="1">
+      <w:start w:val="1"/>
+      <w:numFmt w:val="bullet"/>
+      <w:lvlText w:val=""/>
+      <w:lvlJc w:val="left"/>
+      <w:pPr>
+        <w:ind w:left="7200" w:hanging="360"/>
+      </w:pPr>
+      <w:rPr>
+        <w:rFonts w:ascii="Wingdings" w:hAnsi="Wingdings" w:hint="default"/>
+      </w:rPr>
+    </w:lvl>
+  </w:abstractNum>
+  <w:abstractNum w:abstractNumId="4" w15:restartNumberingAfterBreak="0">
     <w:nsid w:val="420C1A2E"/>
     <w:multiLevelType w:val="multilevel"/>
     <w:tmpl w:val="240A001F"/>
@@ -2530,7 +3061,7 @@
       </w:pPr>
     </w:lvl>
   </w:abstractNum>
-  <w:abstractNum w:abstractNumId="4" w15:restartNumberingAfterBreak="0">
+  <w:abstractNum w:abstractNumId="5" w15:restartNumberingAfterBreak="0">
     <w:nsid w:val="44872AED"/>
     <w:multiLevelType w:val="hybridMultilevel"/>
     <w:tmpl w:val="38D23E38"/>
@@ -2547,7 +3078,7 @@
         <w:b/>
       </w:rPr>
     </w:lvl>
-    <w:lvl w:ilvl="1" w:tplc="0C0A0019">
+    <w:lvl w:ilvl="1" w:tplc="0C0A0019" w:tentative="1">
       <w:start w:val="1"/>
       <w:numFmt w:val="lowerLetter"/>
       <w:lvlText w:val="%2."/>
@@ -2620,7 +3151,120 @@
       </w:pPr>
     </w:lvl>
   </w:abstractNum>
-  <w:abstractNum w:abstractNumId="5" w15:restartNumberingAfterBreak="0">
+  <w:abstractNum w:abstractNumId="6" w15:restartNumberingAfterBreak="0">
+    <w:nsid w:val="4C8A1F48"/>
+    <w:multiLevelType w:val="hybridMultilevel"/>
+    <w:tmpl w:val="829E8686"/>
+    <w:lvl w:ilvl="0" w:tplc="0C0A0001">
+      <w:start w:val="1"/>
+      <w:numFmt w:val="bullet"/>
+      <w:lvlText w:val=""/>
+      <w:lvlJc w:val="left"/>
+      <w:pPr>
+        <w:ind w:left="1080" w:hanging="360"/>
+      </w:pPr>
+      <w:rPr>
+        <w:rFonts w:ascii="Symbol" w:hAnsi="Symbol" w:hint="default"/>
+      </w:rPr>
+    </w:lvl>
+    <w:lvl w:ilvl="1" w:tplc="0C0A0003" w:tentative="1">
+      <w:start w:val="1"/>
+      <w:numFmt w:val="bullet"/>
+      <w:lvlText w:val="o"/>
+      <w:lvlJc w:val="left"/>
+      <w:pPr>
+        <w:ind w:left="1800" w:hanging="360"/>
+      </w:pPr>
+      <w:rPr>
+        <w:rFonts w:ascii="Courier New" w:hAnsi="Courier New" w:cs="Courier New" w:hint="default"/>
+      </w:rPr>
+    </w:lvl>
+    <w:lvl w:ilvl="2" w:tplc="0C0A0005" w:tentative="1">
+      <w:start w:val="1"/>
+      <w:numFmt w:val="bullet"/>
+      <w:lvlText w:val=""/>
+      <w:lvlJc w:val="left"/>
+      <w:pPr>
+        <w:ind w:left="2520" w:hanging="360"/>
+      </w:pPr>
+      <w:rPr>
+        <w:rFonts w:ascii="Wingdings" w:hAnsi="Wingdings" w:hint="default"/>
+      </w:rPr>
+    </w:lvl>
+    <w:lvl w:ilvl="3" w:tplc="0C0A0001" w:tentative="1">
+      <w:start w:val="1"/>
+      <w:numFmt w:val="bullet"/>
+      <w:lvlText w:val=""/>
+      <w:lvlJc w:val="left"/>
+      <w:pPr>
+        <w:ind w:left="3240" w:hanging="360"/>
+      </w:pPr>
+      <w:rPr>
+        <w:rFonts w:ascii="Symbol" w:hAnsi="Symbol" w:hint="default"/>
+      </w:rPr>
+    </w:lvl>
+    <w:lvl w:ilvl="4" w:tplc="0C0A0003" w:tentative="1">
+      <w:start w:val="1"/>
+      <w:numFmt w:val="bullet"/>
+      <w:lvlText w:val="o"/>
+      <w:lvlJc w:val="left"/>
+      <w:pPr>
+        <w:ind w:left="3960" w:hanging="360"/>
+      </w:pPr>
+      <w:rPr>
+        <w:rFonts w:ascii="Courier New" w:hAnsi="Courier New" w:cs="Courier New" w:hint="default"/>
+      </w:rPr>
+    </w:lvl>
+    <w:lvl w:ilvl="5" w:tplc="0C0A0005" w:tentative="1">
+      <w:start w:val="1"/>
+      <w:numFmt w:val="bullet"/>
+      <w:lvlText w:val=""/>
+      <w:lvlJc w:val="left"/>
+      <w:pPr>
+        <w:ind w:left="4680" w:hanging="360"/>
+      </w:pPr>
+      <w:rPr>
+        <w:rFonts w:ascii="Wingdings" w:hAnsi="Wingdings" w:hint="default"/>
+      </w:rPr>
+    </w:lvl>
+    <w:lvl w:ilvl="6" w:tplc="0C0A0001" w:tentative="1">
+      <w:start w:val="1"/>
+      <w:numFmt w:val="bullet"/>
+      <w:lvlText w:val=""/>
+      <w:lvlJc w:val="left"/>
+      <w:pPr>
+        <w:ind w:left="5400" w:hanging="360"/>
+      </w:pPr>
+      <w:rPr>
+        <w:rFonts w:ascii="Symbol" w:hAnsi="Symbol" w:hint="default"/>
+      </w:rPr>
+    </w:lvl>
+    <w:lvl w:ilvl="7" w:tplc="0C0A0003" w:tentative="1">
+      <w:start w:val="1"/>
+      <w:numFmt w:val="bullet"/>
+      <w:lvlText w:val="o"/>
+      <w:lvlJc w:val="left"/>
+      <w:pPr>
+        <w:ind w:left="6120" w:hanging="360"/>
+      </w:pPr>
+      <w:rPr>
+        <w:rFonts w:ascii="Courier New" w:hAnsi="Courier New" w:cs="Courier New" w:hint="default"/>
+      </w:rPr>
+    </w:lvl>
+    <w:lvl w:ilvl="8" w:tplc="0C0A0005" w:tentative="1">
+      <w:start w:val="1"/>
+      <w:numFmt w:val="bullet"/>
+      <w:lvlText w:val=""/>
+      <w:lvlJc w:val="left"/>
+      <w:pPr>
+        <w:ind w:left="6840" w:hanging="360"/>
+      </w:pPr>
+      <w:rPr>
+        <w:rFonts w:ascii="Wingdings" w:hAnsi="Wingdings" w:hint="default"/>
+      </w:rPr>
+    </w:lvl>
+  </w:abstractNum>
+  <w:abstractNum w:abstractNumId="7" w15:restartNumberingAfterBreak="0">
     <w:nsid w:val="5FA622E4"/>
     <w:multiLevelType w:val="hybridMultilevel"/>
     <w:tmpl w:val="4252C00A"/>
@@ -2733,7 +3377,7 @@
       </w:rPr>
     </w:lvl>
   </w:abstractNum>
-  <w:abstractNum w:abstractNumId="6" w15:restartNumberingAfterBreak="0">
+  <w:abstractNum w:abstractNumId="8" w15:restartNumberingAfterBreak="0">
     <w:nsid w:val="77240377"/>
     <w:multiLevelType w:val="hybridMultilevel"/>
     <w:tmpl w:val="ED6017A0"/>
@@ -2850,13 +3494,13 @@
     <w:abstractNumId w:val="1"/>
   </w:num>
   <w:num w:numId="2">
-    <w:abstractNumId w:val="3"/>
+    <w:abstractNumId w:val="4"/>
   </w:num>
   <w:num w:numId="3">
-    <w:abstractNumId w:val="5"/>
+    <w:abstractNumId w:val="7"/>
   </w:num>
   <w:num w:numId="4">
-    <w:abstractNumId w:val="6"/>
+    <w:abstractNumId w:val="8"/>
   </w:num>
   <w:num w:numId="5">
     <w:abstractNumId w:val="2"/>
@@ -2865,10 +3509,16 @@
     <w:abstractNumId w:val="0"/>
   </w:num>
   <w:num w:numId="7">
-    <w:abstractNumId w:val="6"/>
+    <w:abstractNumId w:val="8"/>
   </w:num>
   <w:num w:numId="8">
-    <w:abstractNumId w:val="4"/>
+    <w:abstractNumId w:val="5"/>
+  </w:num>
+  <w:num w:numId="9">
+    <w:abstractNumId w:val="3"/>
+  </w:num>
+  <w:num w:numId="10">
+    <w:abstractNumId w:val="6"/>
   </w:num>
 </w:numbering>
 </file>
@@ -3045,7 +3695,7 @@
     <w:lsdException w:name="Table Web 2" w:semiHidden="1" w:unhideWhenUsed="1"/>
     <w:lsdException w:name="Table Web 3" w:semiHidden="1" w:unhideWhenUsed="1"/>
     <w:lsdException w:name="Balloon Text" w:semiHidden="1" w:unhideWhenUsed="1"/>
-    <w:lsdException w:name="Table Grid" w:semiHidden="1" w:uiPriority="59" w:unhideWhenUsed="1"/>
+    <w:lsdException w:name="Table Grid" w:uiPriority="59"/>
     <w:lsdException w:name="Table Theme" w:semiHidden="1" w:unhideWhenUsed="1"/>
     <w:lsdException w:name="Placeholder Text" w:semiHidden="1"/>
     <w:lsdException w:name="No Spacing" w:uiPriority="1" w:qFormat="1"/>
@@ -3514,18 +4164,6 @@
       <w:u w:val="single"/>
     </w:rPr>
   </w:style>
-  <w:style w:type="character" w:styleId="Mencionar">
-    <w:name w:val="Mention"/>
-    <w:basedOn w:val="Fuentedeprrafopredeter"/>
-    <w:uiPriority w:val="99"/>
-    <w:semiHidden/>
-    <w:unhideWhenUsed/>
-    <w:rsid w:val="001959E7"/>
-    <w:rPr>
-      <w:color w:val="2B579A"/>
-      <w:shd w:val="clear" w:color="auto" w:fill="E6E6E6"/>
-    </w:rPr>
-  </w:style>
 </w:styles>
 </file>
 
@@ -3819,7 +4457,7 @@
 </file>
 
 <file path=customXml/itemProps1.xml><?xml version="1.0" encoding="utf-8"?>
-<ds:datastoreItem xmlns:ds="http://schemas.openxmlformats.org/officeDocument/2006/customXml" ds:itemID="{4DE5CA42-3784-4F33-ACDB-EC1E43754D3C}">
+<ds:datastoreItem xmlns:ds="http://schemas.openxmlformats.org/officeDocument/2006/customXml" ds:itemID="{70082B95-2184-4CB4-A4BE-E82FD38DC846}">
   <ds:schemaRefs>
     <ds:schemaRef ds:uri="http://schemas.openxmlformats.org/officeDocument/2006/bibliography"/>
   </ds:schemaRefs>

</xml_diff>